<commit_message>
finalysing analysis and writing up chapter
</commit_message>
<xml_diff>
--- a/report/chapter_4.docx
+++ b/report/chapter_4.docx
@@ -93,16 +93,16 @@
         <w:pStyle w:val="Date"/>
       </w:pPr>
       <w:r>
-        <w:t xml:space="preserve">2022-11-01</w:t>
-      </w:r>
-    </w:p>
-    <w:bookmarkStart w:id="28" w:name="purpose-of-this-chapter"/>
+        <w:t xml:space="preserve">2023-03-16</w:t>
+      </w:r>
+    </w:p>
+    <w:bookmarkStart w:id="20" w:name="authorship"/>
     <w:p>
       <w:pPr>
         <w:pStyle w:val="Heading1"/>
       </w:pPr>
       <w:r>
-        <w:t xml:space="preserve">Purpose of this chapter</w:t>
+        <w:t xml:space="preserve">Authorship</w:t>
       </w:r>
     </w:p>
     <w:p>
@@ -110,28 +110,84 @@
         <w:pStyle w:val="FirstParagraph"/>
       </w:pPr>
       <w:r>
-        <w:t xml:space="preserve">Using the locations of trapped rodents we can make assumptions about their habitable range and potential direct and indirect contacts with other individuals of the same or different species. These contact networks are important for the transmission and maintenance of</w:t>
-      </w:r>
-      <w:r>
-        <w:t xml:space="preserve"> </w:t>
-      </w:r>
-      <w:r>
-        <w:rPr>
-          <w:iCs/>
-          <w:i/>
-        </w:rPr>
-        <w:t xml:space="preserve">Lassa mammarenavirus</w:t>
-      </w:r>
-      <w:r>
-        <w:t xml:space="preserve"> </w:t>
-      </w:r>
-      <w:r>
-        <w:t xml:space="preserve">among the rodent communities. The contact networks are expected vary by landuse, season and within species. The antibody data can be overlaid to these contact networks to describe the expected scale of transmission with the network based on the observed data.</w:t>
+        <w:t xml:space="preserve">David Simons</w:t>
+      </w:r>
+      <w:r>
+        <w:t xml:space="preserve"> </w:t>
+      </w:r>
+      <w:r>
+        <w:t xml:space="preserve">Ravi Goyal</w:t>
+      </w:r>
+      <w:r>
+        <w:t xml:space="preserve"> </w:t>
+      </w:r>
+      <w:r>
+        <w:t xml:space="preserve">Umaru Bangura</w:t>
+      </w:r>
+      <w:r>
+        <w:t xml:space="preserve"> </w:t>
+      </w:r>
+      <w:r>
+        <w:t xml:space="preserve">Ben Rushton</w:t>
+      </w:r>
+      <w:r>
+        <w:t xml:space="preserve"> </w:t>
+      </w:r>
+      <w:r>
+        <w:t xml:space="preserve">Richard Kock</w:t>
+      </w:r>
+      <w:r>
+        <w:t xml:space="preserve"> </w:t>
+      </w:r>
+      <w:r>
+        <w:t xml:space="preserve">Deborah Watson-Jones</w:t>
+      </w:r>
+      <w:r>
+        <w:t xml:space="preserve"> </w:t>
+      </w:r>
+      <w:r>
+        <w:t xml:space="preserve">Kate Jones</w:t>
       </w:r>
     </w:p>
     <w:p>
       <w:pPr>
         <w:pStyle w:val="BodyText"/>
+      </w:pPr>
+      <w:r>
+        <w:t xml:space="preserve">I’m unsure what to do with the team from Sierra Leone, they were included as co-authors on the prior chapter which uses much of the same data. Do I include them on this one too? Or because it is a</w:t>
+      </w:r>
+      <w:r>
+        <w:t xml:space="preserve"> </w:t>
+      </w:r>
+      <w:r>
+        <w:t xml:space="preserve">“</w:t>
+      </w:r>
+      <w:r>
+        <w:t xml:space="preserve">secondary analysis</w:t>
+      </w:r>
+      <w:r>
+        <w:t xml:space="preserve">”</w:t>
+      </w:r>
+      <w:r>
+        <w:t xml:space="preserve"> </w:t>
+      </w:r>
+      <w:r>
+        <w:t xml:space="preserve">of the same data do they not get included?</w:t>
+      </w:r>
+    </w:p>
+    <w:bookmarkEnd w:id="20"/>
+    <w:bookmarkStart w:id="21" w:name="research-questions"/>
+    <w:p>
+      <w:pPr>
+        <w:pStyle w:val="Heading1"/>
+      </w:pPr>
+      <w:r>
+        <w:t xml:space="preserve">Research questions</w:t>
+      </w:r>
+    </w:p>
+    <w:p>
+      <w:pPr>
+        <w:pStyle w:val="FirstParagraph"/>
       </w:pPr>
       <w:r>
         <w:t xml:space="preserve">This chapter will attempt to address the following questions.</w:t>
@@ -146,7 +202,7 @@
         <w:pStyle w:val="Compact"/>
       </w:pPr>
       <w:r>
-        <w:t xml:space="preserve">Do rodents have range overlap suggesting that they come into contact at greater or lesser rates?</w:t>
+        <w:t xml:space="preserve">What is the prevalence of antibodies to Lassa fever among rodents in an endemic setting of Sierra Leone?</w:t>
       </w:r>
     </w:p>
     <w:p>
@@ -158,7 +214,7 @@
         <w:pStyle w:val="Compact"/>
       </w:pPr>
       <w:r>
-        <w:t xml:space="preserve">Do these contact rates vary by landuse type and season?</w:t>
+        <w:t xml:space="preserve">Does the probability of contact among rodents vary by landuse type?</w:t>
       </w:r>
     </w:p>
     <w:p>
@@ -170,40 +226,17 @@
         <w:pStyle w:val="Compact"/>
       </w:pPr>
       <w:r>
-        <w:t xml:space="preserve">Does the probability of a contact vary between and within species?</w:t>
-      </w:r>
-    </w:p>
-    <w:p>
-      <w:pPr>
-        <w:numPr>
-          <w:ilvl w:val="0"/>
-          <w:numId w:val="1001"/>
-        </w:numPr>
-        <w:pStyle w:val="Compact"/>
-      </w:pPr>
-      <w:r>
-        <w:t xml:space="preserve">What are the implications for viral transmission through these recreated networks?</w:t>
-      </w:r>
-    </w:p>
-    <w:bookmarkStart w:id="26" w:name="limitations-and-assumptions"/>
-    <w:p>
-      <w:pPr>
-        <w:pStyle w:val="Heading2"/>
-      </w:pPr>
-      <w:r>
-        <w:t xml:space="preserve">Limitations and assumptions</w:t>
-      </w:r>
-    </w:p>
-    <w:p>
-      <w:pPr>
-        <w:numPr>
-          <w:ilvl w:val="0"/>
-          <w:numId w:val="1002"/>
-        </w:numPr>
-        <w:pStyle w:val="Compact"/>
-      </w:pPr>
-      <w:r>
-        <w:t xml:space="preserve">Rodent ranges and the concept of shared space use. Assuming that a rodent moves some distance X from its nest/home, it would spend a decreasing proportion of time in locations distal to this centre, with more time being sent in the central region. This is likely a simplification of their behaviour but will be used to illustrate the assumptions for contact. We trap this rodent at some point within this range. Whether it is trapped at the centre of its range or periphery is not known based on the observed data. We would need to have multiple captures and releases of a single individual in order to assess its true range. The subsequent buffering around this capture point and saying this is the rodents range is therefore a strong assumption. This is further complicated by including the same assumption for another rodent and saying that these rodents share a range and have a contact, rather than just some probability of a contact (which would be more truthful but difficult to estimate without intensive data on rodent movements). We will use a single assumption of range around a trapping point irrespective of species. This is unlikely to be true but there is no good data I have found on the range of the species we trap in the study sites.</w:t>
+        <w:t xml:space="preserve">Does the primary host of Lassa fever have variable inter- and intra-specific contact rates?</w:t>
+      </w:r>
+    </w:p>
+    <w:bookmarkEnd w:id="21"/>
+    <w:bookmarkStart w:id="22" w:name="introduction"/>
+    <w:p>
+      <w:pPr>
+        <w:pStyle w:val="Heading1"/>
+      </w:pPr>
+      <w:r>
+        <w:t xml:space="preserve">Introduction</w:t>
       </w:r>
     </w:p>
     <w:p>
@@ -211,184 +244,86 @@
         <w:pStyle w:val="FirstParagraph"/>
       </w:pPr>
       <w:r>
-        <w:drawing>
-          <wp:inline>
-            <wp:extent cx="4158113" cy="3166711"/>
-            <wp:effectExtent b="0" l="0" r="0" t="0"/>
-            <wp:docPr descr="L) Probability distribution for a rodent range. It is highly unlikely that a rodent will partition its time in space like this. R) A two dimensional representation of probability of contact for two individual rodents" title="" id="21" name="Picture"/>
-            <a:graphic>
-              <a:graphicData uri="http://schemas.openxmlformats.org/drawingml/2006/picture">
-                <pic:pic>
-                  <pic:nvPicPr>
-                    <pic:cNvPr descr="figures/3D-gaussian.png" id="22" name="Picture"/>
-                    <pic:cNvPicPr>
-                      <a:picLocks noChangeArrowheads="1" noChangeAspect="1"/>
-                    </pic:cNvPicPr>
-                  </pic:nvPicPr>
-                  <pic:blipFill>
-                    <a:blip r:embed="rId20"/>
-                    <a:stretch>
-                      <a:fillRect/>
-                    </a:stretch>
-                  </pic:blipFill>
-                  <pic:spPr bwMode="auto">
-                    <a:xfrm>
-                      <a:off x="0" y="0"/>
-                      <a:ext cx="4158113" cy="3166711"/>
-                    </a:xfrm>
-                    <a:prstGeom prst="rect">
-                      <a:avLst/>
-                    </a:prstGeom>
-                    <a:noFill/>
-                    <a:ln w="9525">
-                      <a:noFill/>
-                      <a:headEnd/>
-                      <a:tailEnd/>
-                    </a:ln>
-                  </pic:spPr>
-                </pic:pic>
-              </a:graphicData>
-            </a:graphic>
-          </wp:inline>
-        </w:drawing>
-      </w:r>
-      <w:r>
-        <w:drawing>
-          <wp:inline>
-            <wp:extent cx="1467650" cy="1191025"/>
-            <wp:effectExtent b="0" l="0" r="0" t="0"/>
-            <wp:docPr descr="L) Probability distribution for a rodent range. It is highly unlikely that a rodent will partition its time in space like this. R) A two dimensional representation of probability of contact for two individual rodents" title="" id="24" name="Picture"/>
-            <a:graphic>
-              <a:graphicData uri="http://schemas.openxmlformats.org/drawingml/2006/picture">
-                <pic:pic>
-                  <pic:nvPicPr>
-                    <pic:cNvPr descr="figures/shared_space.png" id="25" name="Picture"/>
-                    <pic:cNvPicPr>
-                      <a:picLocks noChangeArrowheads="1" noChangeAspect="1"/>
-                    </pic:cNvPicPr>
-                  </pic:nvPicPr>
-                  <pic:blipFill>
-                    <a:blip r:embed="rId23"/>
-                    <a:stretch>
-                      <a:fillRect/>
-                    </a:stretch>
-                  </pic:blipFill>
-                  <pic:spPr bwMode="auto">
-                    <a:xfrm>
-                      <a:off x="0" y="0"/>
-                      <a:ext cx="1467650" cy="1191025"/>
-                    </a:xfrm>
-                    <a:prstGeom prst="rect">
-                      <a:avLst/>
-                    </a:prstGeom>
-                    <a:noFill/>
-                    <a:ln w="9525">
-                      <a:noFill/>
-                      <a:headEnd/>
-                      <a:tailEnd/>
-                    </a:ln>
-                  </pic:spPr>
-                </pic:pic>
-              </a:graphicData>
-            </a:graphic>
-          </wp:inline>
-        </w:drawing>
-      </w:r>
-    </w:p>
-    <w:p>
-      <w:pPr>
-        <w:numPr>
-          <w:ilvl w:val="0"/>
-          <w:numId w:val="1003"/>
-        </w:numPr>
-      </w:pPr>
-      <w:r>
-        <w:t xml:space="preserve">Missingness. We are not observing the entire rodent population that uses a trapping grid. The number of rodents that are trapped is likely a small subset of all those that are active in that space. This may also vary by species, time of the year and location. For example,</w:t>
-      </w:r>
-      <w:r>
-        <w:t xml:space="preserve"> </w:t>
-      </w:r>
-      <w:r>
-        <w:rPr>
-          <w:iCs/>
-          <w:i/>
-        </w:rPr>
-        <w:t xml:space="preserve">Mus musculus</w:t>
-      </w:r>
-      <w:r>
-        <w:t xml:space="preserve"> </w:t>
-      </w:r>
-      <w:r>
-        <w:t xml:space="preserve">may be more likely to enter a trap than a</w:t>
-      </w:r>
-      <w:r>
-        <w:t xml:space="preserve"> </w:t>
-      </w:r>
-      <w:r>
-        <w:rPr>
-          <w:iCs/>
-          <w:i/>
-        </w:rPr>
-        <w:t xml:space="preserve">Praomys rostratus</w:t>
-      </w:r>
-      <w:r>
-        <w:t xml:space="preserve"> </w:t>
-      </w:r>
-      <w:r>
-        <w:t xml:space="preserve">so for the same trapping effort we would detect more</w:t>
-      </w:r>
-      <w:r>
-        <w:t xml:space="preserve"> </w:t>
-      </w:r>
-      <w:r>
-        <w:rPr>
-          <w:iCs/>
-          <w:i/>
-        </w:rPr>
-        <w:t xml:space="preserve">M. musculus</w:t>
-      </w:r>
-      <w:r>
-        <w:t xml:space="preserve">, leading to this species being over-represented in our sample and therefore contact network. Rodents may be more likely to enter a trap in periods of food scarcity, differential probability of detection by season could confound any inference on changing contact networks by season. Finally location is potentially important, a trap in the forest may be more or less likely to be entered than one in a home. Again, given a consistent trapping effort we may therefore observe an increased number of rodents in one of these locations that would result in our contact networks being denser or sparser than what they truly are. There may be a way we can understand these biases differently. First, we can assess the probability of detection using the methods in Chapter 3 across repeated trapping sessions. This could potentially help to understand whether we are more likely to detect a species during different conditions. Unfortunately this is at the species level rather than individual level. Second, we can estimate abundance of individuals in a trapping location. From this we can estimate the number of unobserved individuals and hence, the proportion of the population we are able to model. Any estimate of abundance will be poor and can only be treated as a very crude estimation.</w:t>
-      </w:r>
-    </w:p>
-    <w:p>
-      <w:pPr>
-        <w:numPr>
-          <w:ilvl w:val="0"/>
-          <w:numId w:val="1003"/>
-        </w:numPr>
-      </w:pPr>
-      <w:r>
-        <w:t xml:space="preserve">Contact. Beyond the probability and shared space approach we are introducing assumptions into contacts by the choice of definition. Lassa is transmitted through both direct and indirect means so contacts to not need to be both spatially and temporally overlapping. We are only observing rodents for 4 day periods so we do not have to worry too much about the temporal overlap. The spatial overlap issue is described above.</w:t>
-      </w:r>
-    </w:p>
-    <w:p>
-      <w:pPr>
-        <w:numPr>
-          <w:ilvl w:val="0"/>
-          <w:numId w:val="1003"/>
-        </w:numPr>
-      </w:pPr>
-      <w:r>
-        <w:t xml:space="preserve">Single observations. I have not found an article that uses single observations for this approach and the examples I have use Capture-Mark-Release (CMR) approaches. My interpretation of the limitation we have from single observations is that if there were other potential contacts for that individual we miss them if we are not trapping them over multiple observations. However, most studies trap for short periods of time and it is unclear how often they recapture the same individual, particularly for rodent studies. I am not really sure if this means that this approach is invalid.</w:t>
-      </w:r>
-    </w:p>
-    <w:bookmarkEnd w:id="26"/>
-    <w:bookmarkStart w:id="27" w:name="mitigations"/>
-    <w:p>
-      <w:pPr>
-        <w:pStyle w:val="Heading2"/>
-      </w:pPr>
-      <w:r>
-        <w:t xml:space="preserve">Mitigations</w:t>
-      </w:r>
-    </w:p>
-    <w:p>
-      <w:pPr>
-        <w:pStyle w:val="FirstParagraph"/>
-      </w:pPr>
-      <w:r>
-        <w:t xml:space="preserve">To mitigate the issues introduced in 1. and 3. I am intending on performing sensitivity analysis, changing the diameter around a trapped rodent at which we allow a contact to form. I would feel more confident in this approach if the probability of a contact between two individuals remains proportional based on the defined range. Any dramatic changes in the probability of a contact, in direction rather than magnitude, could be problematic. Missingness can be introduced into the modelling method if an estimate of abundance is possible. I am unsure how this will impact the probabilities of contacts but again I think sensitivity analysis would be useful to explore for this.</w:t>
+        <w:t xml:space="preserve">Lassa fever caused by</w:t>
+      </w:r>
+      <w:r>
+        <w:t xml:space="preserve"> </w:t>
+      </w:r>
+      <w:r>
+        <w:rPr>
+          <w:iCs/>
+          <w:i/>
+        </w:rPr>
+        <w:t xml:space="preserve">Lassa mammarenavirus</w:t>
+      </w:r>
+      <w:r>
+        <w:t xml:space="preserve"> </w:t>
+      </w:r>
+      <w:r>
+        <w:t xml:space="preserve">(LASV) is a rodent borne endemic zoonotic disease which is estimated to cause between 100,000-900,000 annual infections across West Africa</w:t>
+      </w:r>
+      <w:r>
+        <w:t xml:space="preserve"> </w:t>
+      </w:r>
+      <w:r>
+        <w:t xml:space="preserve">(McCormick et al. 1987; Basinski et al. 2021)</w:t>
+      </w:r>
+      <w:r>
+        <w:t xml:space="preserve">. Asymptomatic infection is common (up to 80%), although individuals who develop severe symptoms requiring hospitalisation have generally poor outcomes with mortality in this group reported as 17%</w:t>
+      </w:r>
+      <w:r>
+        <w:t xml:space="preserve"> </w:t>
+      </w:r>
+      <w:r>
+        <w:t xml:space="preserve">(McCormick et al. 1987; Simons 2022)</w:t>
+      </w:r>
+      <w:r>
+        <w:t xml:space="preserve">. The majority of currently reported cases are diagnosed in Nigeria, where the Nigerian Centre for Disease Control (NCDC) have rapidly expanded access to testing and implemented centralised reporting</w:t>
+      </w:r>
+      <w:r>
+        <w:t xml:space="preserve"> </w:t>
+      </w:r>
+      <w:r>
+        <w:t xml:space="preserve">(Agbonlahor et al. 2021)</w:t>
+      </w:r>
+      <w:r>
+        <w:t xml:space="preserve">. Cases are also sporadically reported from the Mano River Valley countries of Guinea, Liberia and Sierra Leone, where testing is less available</w:t>
+      </w:r>
+      <w:r>
+        <w:t xml:space="preserve"> </w:t>
+      </w:r>
+      <w:r>
+        <w:t xml:space="preserve">(Jetoh et al. 2022; Shaffer et al. 2021; Bausch et al. 2001)</w:t>
+      </w:r>
+      <w:r>
+        <w:t xml:space="preserve">. Within countries reporting Lassa fever cases there is important spatial clustering, typically from rural areas with previously identified outbreaks</w:t>
+      </w:r>
+      <w:r>
+        <w:t xml:space="preserve"> </w:t>
+      </w:r>
+      <w:r>
+        <w:t xml:space="preserve">(Agbonlahor et al. 2021)</w:t>
+      </w:r>
+      <w:r>
+        <w:t xml:space="preserve">. A seasonal component to Lassa fever outbreaks has also been observed, NCDC reports cases peaking in the first 3 months of the year, with low numbers of cases reported throughout the remainder of the year</w:t>
+      </w:r>
+      <w:r>
+        <w:t xml:space="preserve"> </w:t>
+      </w:r>
+      <w:r>
+        <w:t xml:space="preserve">(Gomerep et al. 2022)</w:t>
+      </w:r>
+      <w:r>
+        <w:t xml:space="preserve">. This seasonal pattern is less pronounced in the Western endemic countries with no consistent seasonal association with peaks in reported cases</w:t>
+      </w:r>
+      <w:r>
+        <w:t xml:space="preserve"> </w:t>
+      </w:r>
+      <w:r>
+        <w:t xml:space="preserve">(Shaffer et al. 2021; Jetoh et al. 2022)</w:t>
+      </w:r>
+      <w:r>
+        <w:t xml:space="preserve">.</w:t>
       </w:r>
     </w:p>
     <w:p>
@@ -396,93 +331,7 @@
         <w:pStyle w:val="BodyText"/>
       </w:pPr>
       <w:r>
-        <w:t xml:space="preserve">Rodents move around, their expected range is Xm. We set traps covering Ym^2 in different landuse types across 4 villages in Sierra Leone over Z trapping sessions. If a rodent was trapped within 50m of another rodent during the same trapping session we define this as a potential contact, either direct or indirect. We explore these networks of contacts through an ERGM approach to explore the probability of a contact between different species under different land-use conditions.</w:t>
-      </w:r>
-    </w:p>
-    <w:p>
-      <w:r>
-        <w:pict>
-          <v:rect style="width:0;height:1.5pt" o:hralign="center" o:hrstd="t" o:hr="t"/>
-        </w:pict>
-      </w:r>
-    </w:p>
-    <w:bookmarkEnd w:id="27"/>
-    <w:bookmarkEnd w:id="28"/>
-    <w:bookmarkStart w:id="29" w:name="introduction"/>
-    <w:p>
-      <w:pPr>
-        <w:pStyle w:val="Heading1"/>
-      </w:pPr>
-      <w:r>
-        <w:t xml:space="preserve">Introduction</w:t>
-      </w:r>
-    </w:p>
-    <w:p>
-      <w:pPr>
-        <w:pStyle w:val="FirstParagraph"/>
-      </w:pPr>
-      <w:r>
-        <w:t xml:space="preserve">Lassa fever caused by</w:t>
-      </w:r>
-      <w:r>
-        <w:t xml:space="preserve"> </w:t>
-      </w:r>
-      <w:r>
-        <w:rPr>
-          <w:iCs/>
-          <w:i/>
-        </w:rPr>
-        <w:t xml:space="preserve">Lassa mammarenavirus</w:t>
-      </w:r>
-      <w:r>
-        <w:t xml:space="preserve"> </w:t>
-      </w:r>
-      <w:r>
-        <w:t xml:space="preserve">is an endemic zoonotic virus which causes an estimated 100,000-900,000 annual infections</w:t>
-      </w:r>
-      <w:r>
-        <w:t xml:space="preserve"> </w:t>
-      </w:r>
-      <w:r>
-        <w:t xml:space="preserve">(McCormick et al. 1987; Basinski et al. 2021)</w:t>
-      </w:r>
-      <w:r>
-        <w:t xml:space="preserve">. Asymptomatic infection is common (up to 80%), although individuals who develop severe symptoms requiring hospitalisation have generally poor outcomes with mortality in this group reported as 17%</w:t>
-      </w:r>
-      <w:r>
-        <w:t xml:space="preserve"> </w:t>
-      </w:r>
-      <w:r>
-        <w:t xml:space="preserve">(Simons 2022)</w:t>
-      </w:r>
-      <w:r>
-        <w:t xml:space="preserve">. The majority of reported cases are diagnosed in Nigeria, where the Nigerian Centre for Disease Control have rapidly expanded access to testing and centralised reporting. Cases are also sporadically reported from the Mano River Valley countries of Guinea, Liberia and Sierra Leone, where testing is less available. Within countries reporting Lassa fever cases there is important spatial clustering, typically from rural areas with previously identified outbreaks</w:t>
-      </w:r>
-      <w:r>
-        <w:t xml:space="preserve"> </w:t>
-      </w:r>
-      <w:r>
-        <w:t xml:space="preserve">(Agbonlahor et al. 2021)</w:t>
-      </w:r>
-      <w:r>
-        <w:t xml:space="preserve">. Additionally, there is potentially a seasonal component to Lassa fever outbreaks. In Nigeria reported cases peak in the first 3 months of the year, with low numbers of cases reported throughout the remainder of the year, these patterns are less pronounced in the Western endemic countries with no consistent seasonal association with peaks in reported cases</w:t>
-      </w:r>
-      <w:r>
-        <w:t xml:space="preserve"> </w:t>
-      </w:r>
-      <w:r>
-        <w:t xml:space="preserve">(Gomerep et al. 2022; Shaffer et al. 2021; Jetoh et al. 2022)</w:t>
-      </w:r>
-      <w:r>
-        <w:t xml:space="preserve">.</w:t>
-      </w:r>
-    </w:p>
-    <w:p>
-      <w:pPr>
-        <w:pStyle w:val="BodyText"/>
-      </w:pPr>
-      <w:r>
-        <w:t xml:space="preserve">Human infections are associated with spillover from rodent hosts, with a limited role of human-to-human transmission</w:t>
+        <w:t xml:space="preserve">Human infections are caused by pathogen spillover from rodent hosts, with a limited role of subsequent human-to-human transmission</w:t>
       </w:r>
       <w:r>
         <w:t xml:space="preserve"> </w:t>
@@ -491,7 +340,7 @@
         <w:t xml:space="preserve">(Lo Iacono et al. 2015)</w:t>
       </w:r>
       <w:r>
-        <w:t xml:space="preserve">. The primary host is</w:t>
+        <w:t xml:space="preserve">. The primary host,</w:t>
       </w:r>
       <w:r>
         <w:t xml:space="preserve"> </w:t>
@@ -507,23 +356,7 @@
         <w:t xml:space="preserve"> </w:t>
       </w:r>
       <w:r>
-        <w:t xml:space="preserve">a commensal, native, rodent species present throughout sub-Saharan Africa. These rodents do not develop any clinical symptoms following infection with</w:t>
-      </w:r>
-      <w:r>
-        <w:t xml:space="preserve"> </w:t>
-      </w:r>
-      <w:r>
-        <w:rPr>
-          <w:iCs/>
-          <w:i/>
-        </w:rPr>
-        <w:t xml:space="preserve">Lassa mammarenavirus</w:t>
-      </w:r>
-      <w:r>
-        <w:t xml:space="preserve"> </w:t>
-      </w:r>
-      <w:r>
-        <w:t xml:space="preserve">and are susceptible to low infectious doses consistent with what might be obtained from a wound from an infected conspecific or environmental exposure</w:t>
+        <w:t xml:space="preserve">is a commensal, native, rodent species present throughout sub-Saharan Africa. This species does not develop clinical symptoms following infection with LASV and are susceptible to low infectious doses consistent with what might be obtained from a wound caused by direct contact with an infected conspecific or indirect contact through contaminated environmental exposure</w:t>
       </w:r>
       <w:r>
         <w:t xml:space="preserve"> </w:t>
@@ -532,309 +365,256 @@
         <w:t xml:space="preserve">(Safronetz et al. 2022)</w:t>
       </w:r>
       <w:r>
-        <w:t xml:space="preserve">. Viral RNA is detectable 3 days post infection, peaking within 1 to 2 weeks and resolving within approximately 40 days. RNA persistance was observed in testes beyond this 40 day interval suggesting that prolonged sexual transmission may exist. Based on a similar arenavirus (Morogoro virus), seroconversion is expected to occur 7 days post infection, with detectable antibodies remaining beyond the point in which circulating RNA has declined. Seroprevalence is therefore a useful measure of pathogen existence within a transmission system.</w:t>
-      </w:r>
-    </w:p>
-    <w:p>
-      <w:pPr>
-        <w:pStyle w:val="BodyText"/>
-      </w:pPr>
-      <w:r>
-        <w:t xml:space="preserve">Although</w:t>
-      </w:r>
-      <w:r>
-        <w:t xml:space="preserve"> </w:t>
-      </w:r>
-      <w:r>
-        <w:rPr>
-          <w:iCs/>
-          <w:i/>
-        </w:rPr>
-        <w:t xml:space="preserve">M. natalensis</w:t>
-      </w:r>
-      <w:r>
-        <w:t xml:space="preserve"> </w:t>
-      </w:r>
-      <w:r>
-        <w:t xml:space="preserve">is considered the primary reservoir, 13 other rodent species have been identified to be acutely or previously infected with</w:t>
-      </w:r>
-      <w:r>
-        <w:t xml:space="preserve"> </w:t>
-      </w:r>
-      <w:r>
-        <w:rPr>
-          <w:iCs/>
-          <w:i/>
-        </w:rPr>
-        <w:t xml:space="preserve">Lassa mammarenavirus</w:t>
-      </w:r>
-      <w:r>
-        <w:t xml:space="preserve"> </w:t>
-      </w:r>
-      <w:r>
-        <w:t xml:space="preserve">in endemic regions</w:t>
-      </w:r>
-      <w:r>
-        <w:t xml:space="preserve"> </w:t>
-      </w:r>
-      <w:r>
-        <w:t xml:space="preserve">(Simons et al. 2022)</w:t>
-      </w:r>
-      <w:r>
-        <w:t xml:space="preserve">. The contribution of these species to pathogen spillover, viral transmission and maintenance is unknown. Direct and indirect contact between rodents in species rich environments may produce incidental infections of non-reservoir species which are subsequently detected through surveillance activities, while having little impact on viral transmission. Alternatively, these species may act to transfer this pathogen spatially, linking geographically isolated</w:t>
-      </w:r>
-      <w:r>
-        <w:t xml:space="preserve"> </w:t>
-      </w:r>
-      <w:r>
-        <w:rPr>
-          <w:iCs/>
-          <w:i/>
-        </w:rPr>
-        <w:t xml:space="preserve">M. natalensis</w:t>
-      </w:r>
-      <w:r>
-        <w:t xml:space="preserve"> </w:t>
-      </w:r>
-      <w:r>
-        <w:t xml:space="preserve">populations and maintaining viral populations within the reservoir species. It is therefore important to characterise rodent networks within endemic settings, expanding investigations to the entire rodent assemblage rather than focussing on a single species’ population.</w:t>
-      </w:r>
-    </w:p>
-    <w:p>
-      <w:pPr>
-        <w:pStyle w:val="BodyText"/>
-      </w:pPr>
-      <w:r>
-        <w:t xml:space="preserve">The composition of rodent networks and the potential interactions between distinct rodent species in Lassa fever endemic regions has not been systematically reported. Previous studies have limited description of wider rodent populations to measures of species richness and diversity which only provide evidence of contact at a habitat level</w:t>
-      </w:r>
-      <w:r>
-        <w:t xml:space="preserve"> </w:t>
-      </w:r>
-      <w:r>
-        <w:t xml:space="preserve">(Fichet‐Calvet et al. 2010; Happi et al. 2022)</w:t>
-      </w:r>
-      <w:r>
-        <w:t xml:space="preserve">. Additional information on the temporal and spatial overlap of individuals to infer potential for contact between individuals and importantly the risk of transmission of zoonotic pathogens, including</w:t>
-      </w:r>
-      <w:r>
-        <w:t xml:space="preserve"> </w:t>
-      </w:r>
-      <w:r>
-        <w:rPr>
-          <w:iCs/>
-          <w:i/>
-        </w:rPr>
-        <w:t xml:space="preserve">Lassa mammarenavirus</w:t>
-      </w:r>
-      <w:r>
-        <w:t xml:space="preserve">, is important. Pathogens typically persist in dense, well-connected networks when frequency dependent transmission dominates</w:t>
-      </w:r>
-      <w:r>
-        <w:t xml:space="preserve"> </w:t>
-      </w:r>
-      <w:r>
-        <w:t xml:space="preserve">(Begon et al. 1999)</w:t>
-      </w:r>
-      <w:r>
-        <w:t xml:space="preserve">. In discontinuous networks, pathogens with limited environmental transmission will die out as the number of susceptible individuals is rapidly depleted. We hypothesise that rodent contact rates, driven by greater abundance, would be greater in peri-urban settings where nutritional resources are more concentrated than in less anthropogenically modified landuse types. We further hypothesise that commensal rodent species, including</w:t>
-      </w:r>
-      <w:r>
-        <w:t xml:space="preserve"> </w:t>
-      </w:r>
-      <w:r>
-        <w:rPr>
-          <w:iCs/>
-          <w:i/>
-        </w:rPr>
-        <w:t xml:space="preserve">M. natalensis</w:t>
-      </w:r>
-      <w:r>
-        <w:t xml:space="preserve">, will have higher contact rates than non-commensal species such as</w:t>
-      </w:r>
-      <w:r>
-        <w:t xml:space="preserve"> </w:t>
-      </w:r>
-      <w:r>
-        <w:rPr>
-          <w:iCs/>
-          <w:i/>
-        </w:rPr>
-        <w:t xml:space="preserve">Praomys spp.</w:t>
-      </w:r>
-      <w:r>
-        <w:t xml:space="preserve">. It is expected that rodents with high connectivity to other individuals will be associated with antibody positivity for</w:t>
-      </w:r>
-      <w:r>
-        <w:t xml:space="preserve"> </w:t>
-      </w:r>
-      <w:r>
-        <w:rPr>
-          <w:iCs/>
-          <w:i/>
-        </w:rPr>
-        <w:t xml:space="preserve">Lassa mammarenavirus</w:t>
-      </w:r>
-      <w:r>
-        <w:t xml:space="preserve">.</w:t>
-      </w:r>
-    </w:p>
-    <w:p>
-      <w:pPr>
-        <w:pStyle w:val="BodyText"/>
-      </w:pPr>
-      <w:r>
-        <w:t xml:space="preserve">Rodent contact networks can be reconstructed from rodent trapping data, typically capture-mark-recapture (CMR) methods are used to determine space-sharing by individuals</w:t>
-      </w:r>
-      <w:r>
-        <w:t xml:space="preserve"> </w:t>
-      </w:r>
-      <w:r>
-        <w:t xml:space="preserve">(Carslake et al. 2005; Clay et al. 2009; Wanelik and Farine 2022)</w:t>
-      </w:r>
-      <w:r>
-        <w:t xml:space="preserve">. Within the current system a CMR approach was appropriate due to the potential risk of releasing an infected rodent back into human communities. We adopt a similar approach to define contacts as Perkins</w:t>
-      </w:r>
-      <w:r>
-        <w:t xml:space="preserve"> </w:t>
-      </w:r>
-      <w:r>
-        <w:rPr>
-          <w:iCs/>
-          <w:i/>
-        </w:rPr>
-        <w:t xml:space="preserve">et al.</w:t>
-      </w:r>
-      <w:r>
-        <w:t xml:space="preserve"> </w:t>
-      </w:r>
-      <w:r>
-        <w:t xml:space="preserve">2009, defining a direct or indirect contact as individuals trapped within a defined distance of each other, allowing that each individual can only be trapped once</w:t>
-      </w:r>
-      <w:r>
-        <w:t xml:space="preserve"> </w:t>
-      </w:r>
-      <w:r>
-        <w:t xml:space="preserve">(Perkins et al. 2009)</w:t>
-      </w:r>
-      <w:r>
-        <w:t xml:space="preserve">. Contact networks have been used to model infectious disease transmission using Exponential-Family Random Graph Models (ERGMs) which assume dyadic independence - the probability of observing a particular edge</w:t>
-      </w:r>
-      <w:r>
-        <w:t xml:space="preserve"> </w:t>
-      </w:r>
-      <m:oMath>
-        <m:r>
-          <m:t>k</m:t>
-        </m:r>
-      </m:oMath>
-      <w:r>
-        <w:t xml:space="preserve"> </w:t>
-      </w:r>
-      <w:r>
-        <w:t xml:space="preserve">is independent of other edges, after accounting for node- and edge-level covariates</w:t>
-      </w:r>
-      <w:r>
-        <w:t xml:space="preserve"> </w:t>
-      </w:r>
-      <w:r>
-        <w:t xml:space="preserve">(Wilber et al. 2019)</w:t>
-      </w:r>
-    </w:p>
-    <w:p>
-      <w:pPr>
-        <w:pStyle w:val="BodyText"/>
-      </w:pPr>
-      <w:r>
-        <w:t xml:space="preserve">Here, we report potential contact networks of rodents in a Lassa fever endemic region, we analyse these networks to identify the rate of contact between rodents in different landuse settings. We report the prevalence of antibodies against</w:t>
-      </w:r>
-      <w:r>
-        <w:t xml:space="preserve"> </w:t>
-      </w:r>
-      <w:r>
-        <w:rPr>
-          <w:iCs/>
-          <w:i/>
-        </w:rPr>
-        <w:t xml:space="preserve">Lassa mammarenavirus</w:t>
-      </w:r>
-      <w:r>
-        <w:t xml:space="preserve"> </w:t>
-      </w:r>
-      <w:r>
-        <w:t xml:space="preserve">among rodents the region and explore the contact networks of positive rodents by land use settings.</w:t>
-      </w:r>
-    </w:p>
-    <w:bookmarkEnd w:id="29"/>
-    <w:bookmarkStart w:id="35" w:name="methods"/>
-    <w:p>
-      <w:pPr>
-        <w:pStyle w:val="Heading1"/>
-      </w:pPr>
-      <w:r>
-        <w:t xml:space="preserve">Methods</w:t>
-      </w:r>
-    </w:p>
-    <w:bookmarkStart w:id="30" w:name="study-area"/>
-    <w:p>
-      <w:pPr>
-        <w:pStyle w:val="Heading2"/>
-      </w:pPr>
-      <w:r>
-        <w:t xml:space="preserve">Study area</w:t>
-      </w:r>
-    </w:p>
-    <w:p>
-      <w:pPr>
-        <w:pStyle w:val="FirstParagraph"/>
-      </w:pPr>
-      <w:r>
-        <w:t xml:space="preserve">Rodent trapping was performed at 7 trapping sites within 4 villages in the Lassa fever endemic zone of the Eastern Province of Sierra Leone. Rodent populations were sampled from forested, agricultural and built (within and outside of homes) landscapes along an anthropogenic land use gradient. Village sites were enrolled based on accessibility to the sites during all seasons, discussions with the Lassa fever outreach team at Kenema Government Hospital and acceptability of the protocol to the village community. Villages and trapping sites were selected to be representative at the study level for land use in Eastern Sierra Leone.</w:t>
-      </w:r>
-    </w:p>
-    <w:p>
-      <w:pPr>
-        <w:pStyle w:val="BodyText"/>
-      </w:pPr>
-      <w:r>
-        <w:t xml:space="preserve">Trap sites were geo-located for repeated trapping activities, changes to land use at the trapping site were recorded at each visit. Within each study site 49 individual Sherman traps (</w:t>
+        <w:t xml:space="preserve">. Viral RNA is detectable 3 days post infection, peaking within 1 to 2 weeks and resolving within 40 days. RNA persistance was observed in testes beyond this 40 day interval suggesting that prolonged sexual transmission may exist. The dynamics of antibody responses in infected rodents are not currently known. Based on a similar arenavirus (Morogoro virus), seroconversion is expected to occur 7 days post infection, with detectable antibodies remaining beyond the point where circulating RNA has declined</w:t>
+      </w:r>
+      <w:r>
+        <w:t xml:space="preserve"> </w:t>
+      </w:r>
+      <w:r>
+        <w:t xml:space="preserve">(</w:t>
       </w:r>
       <w:r>
         <w:rPr>
           <w:bCs/>
           <w:b/>
         </w:rPr>
-        <w:t xml:space="preserve">size and reference</w:t>
-      </w:r>
-      <w:r>
-        <w:t xml:space="preserve">) were baited with a locally produced mixture of oats, palm oil and dried fish for 4 consecutive nights. Each morning the traps were checked and closed for the day prior to re-baiting during the evening.</w:t>
-      </w:r>
-    </w:p>
-    <w:bookmarkEnd w:id="30"/>
-    <w:bookmarkStart w:id="31" w:name="rodent-samples"/>
-    <w:p>
-      <w:pPr>
-        <w:pStyle w:val="Heading2"/>
-      </w:pPr>
-      <w:r>
-        <w:t xml:space="preserve">Rodent samples</w:t>
-      </w:r>
-    </w:p>
-    <w:p>
-      <w:pPr>
-        <w:pStyle w:val="FirstParagraph"/>
-      </w:pPr>
-      <w:r>
-        <w:t xml:space="preserve">Trapped rodents were sedated with halothane and euthanised prior to obtaining morphological measurements and samples of blood and tissue (</w:t>
+        <w:t xml:space="preserve">borremans2015shedding?</w:t>
+      </w:r>
+      <w:r>
+        <w:t xml:space="preserve">)</w:t>
+      </w:r>
+      <w:r>
+        <w:t xml:space="preserve">. A recent study conducted in Sierra Leone reported a prevalence of antibodies among rodents against LASV of 2.8% and a prevalence of LASV acute infection, through PCR, of 0.3% demonstrating the challenges of detecting acute infection</w:t>
+      </w:r>
+      <w:r>
+        <w:t xml:space="preserve"> </w:t>
+      </w:r>
+      <w:r>
+        <w:t xml:space="preserve">(</w:t>
       </w:r>
       <w:r>
         <w:rPr>
           <w:bCs/>
           <w:b/>
         </w:rPr>
-        <w:t xml:space="preserve">reference to RVC and local ethics approval</w:t>
-      </w:r>
-      <w:r>
-        <w:t xml:space="preserve">) following published guidance</w:t>
+        <w:t xml:space="preserve">bangura_lassa_2021?</w:t>
+      </w:r>
+      <w:r>
+        <w:t xml:space="preserve">)</w:t>
+      </w:r>
+      <w:r>
+        <w:t xml:space="preserve">.</w:t>
+      </w:r>
+    </w:p>
+    <w:p>
+      <w:pPr>
+        <w:pStyle w:val="BodyText"/>
+      </w:pPr>
+      <w:r>
+        <w:t xml:space="preserve">While</w:t>
+      </w:r>
+      <w:r>
+        <w:t xml:space="preserve"> </w:t>
+      </w:r>
+      <w:r>
+        <w:rPr>
+          <w:iCs/>
+          <w:i/>
+        </w:rPr>
+        <w:t xml:space="preserve">M. natalensis</w:t>
+      </w:r>
+      <w:r>
+        <w:t xml:space="preserve"> </w:t>
+      </w:r>
+      <w:r>
+        <w:t xml:space="preserve">is considered the primary reservoir, 10 additional rodent species have been identified to be acutely or previously infected with LASV in endemic regions</w:t>
+      </w:r>
+      <w:r>
+        <w:t xml:space="preserve"> </w:t>
+      </w:r>
+      <w:r>
+        <w:t xml:space="preserve">(Simons et al. 2022)</w:t>
+      </w:r>
+      <w:r>
+        <w:t xml:space="preserve">. The contribution of these species to pathogen spillover into human populations, and viral transmission or maintenance among rodent communities is unknown. Direct and indirect contact between rodents in species rich environments may produce incidental infections of non-reservoir species which are subsequently detected through surveillance activities, despite having little impact on viral transmission</w:t>
+      </w:r>
+      <w:r>
+        <w:t xml:space="preserve"> </w:t>
+      </w:r>
+      <w:r>
+        <w:t xml:space="preserve">(Gilbert et al. 2013)</w:t>
+      </w:r>
+      <w:r>
+        <w:t xml:space="preserve">. Alternatively, these species may act to transfer this pathogen spatially, linking geographically isolated</w:t>
+      </w:r>
+      <w:r>
+        <w:t xml:space="preserve"> </w:t>
+      </w:r>
+      <w:r>
+        <w:rPr>
+          <w:iCs/>
+          <w:i/>
+        </w:rPr>
+        <w:t xml:space="preserve">M. natalensis</w:t>
+      </w:r>
+      <w:r>
+        <w:t xml:space="preserve"> </w:t>
+      </w:r>
+      <w:r>
+        <w:t xml:space="preserve">populations and maintaining viral populations within the reservoir species</w:t>
+      </w:r>
+      <w:r>
+        <w:t xml:space="preserve"> </w:t>
+      </w:r>
+      <w:r>
+        <w:t xml:space="preserve">(Cardenas et al. 2022; Caron et al. 2015)</w:t>
+      </w:r>
+      <w:r>
+        <w:t xml:space="preserve">. It is therefore important to characterise rodent networks within endemic settings, expanding investigations to the entire rodent community rather than focussing on a single species’ population</w:t>
+      </w:r>
+      <w:r>
+        <w:t xml:space="preserve"> </w:t>
+      </w:r>
+      <w:r>
+        <w:t xml:space="preserve">(Albery et al. 2021)</w:t>
+      </w:r>
+      <w:r>
+        <w:t xml:space="preserve">.</w:t>
+      </w:r>
+    </w:p>
+    <w:p>
+      <w:pPr>
+        <w:pStyle w:val="BodyText"/>
+      </w:pPr>
+      <w:r>
+        <w:t xml:space="preserve">The composition of rodent community networks and potential interactions between rodent species in Lassa fever endemic regions has not been systematically reported. Previous studies have limited description of wider rodent populations to measures of species richness and diversity which only provide evidence of potential contact at a habitat level</w:t>
+      </w:r>
+      <w:r>
+        <w:t xml:space="preserve"> </w:t>
+      </w:r>
+      <w:r>
+        <w:t xml:space="preserve">(Fichet‐Calvet et al. 2010; Happi et al. 2022)</w:t>
+      </w:r>
+      <w:r>
+        <w:t xml:space="preserve">. Additional information on the temporal and spatial overlap of individuals to infer potential for contact between individuals and importantly the risk of transmission of zoonotic pathogens, including LASV, is important. Pathogens typically persist in dense, well-connected networks when frequency dependent transmission dominates</w:t>
+      </w:r>
+      <w:r>
+        <w:t xml:space="preserve"> </w:t>
+      </w:r>
+      <w:r>
+        <w:t xml:space="preserve">(Begon et al. 1999)</w:t>
+      </w:r>
+      <w:r>
+        <w:t xml:space="preserve">. In discontinuous networks, pathogens with limited environmental transmission will become locally extinct out as the number of susceptible individuals is rapidly depleted</w:t>
+      </w:r>
+      <w:r>
+        <w:t xml:space="preserve"> </w:t>
+      </w:r>
+      <w:r>
+        <w:t xml:space="preserve">(Almberg et al. 2012; Swinton et al. 1998)</w:t>
+      </w:r>
+      <w:r>
+        <w:t xml:space="preserve">. We hypothesise that rodent contact rates, particularly among commensal rodent species would be greater in anthropogenically dominated habitats where nutritional resources are more concentrated than in other landuse types. We further hypothesise that spatial clustering of conspecifics and dominance of commensal species in these settings will lead to greater intra-specific contact rates compared to inter-specific contact rates. It is expected that rodent species with high contact rates will be associated with antibody positivity for LASV.</w:t>
+      </w:r>
+    </w:p>
+    <w:p>
+      <w:pPr>
+        <w:pStyle w:val="BodyText"/>
+      </w:pPr>
+      <w:r>
+        <w:t xml:space="preserve">Here, we report the prevalence of antibodies against</w:t>
+      </w:r>
+      <w:r>
+        <w:t xml:space="preserve"> </w:t>
+      </w:r>
+      <w:r>
+        <w:rPr>
+          <w:iCs/>
+          <w:i/>
+        </w:rPr>
+        <w:t xml:space="preserve">Lassa mammarenavirus</w:t>
+      </w:r>
+      <w:r>
+        <w:t xml:space="preserve"> </w:t>
+      </w:r>
+      <w:r>
+        <w:t xml:space="preserve">among rodents in our study region and explore the contact networks of positive rodents by landuse settings. We reconstruct the contact networks of these rodents and identify the rate of contact between rodents in different landuse settings and the variability in inter and intra-specific contact rates.</w:t>
+      </w:r>
+    </w:p>
+    <w:bookmarkEnd w:id="22"/>
+    <w:bookmarkStart w:id="28" w:name="methods"/>
+    <w:p>
+      <w:pPr>
+        <w:pStyle w:val="Heading1"/>
+      </w:pPr>
+      <w:r>
+        <w:t xml:space="preserve">Methods</w:t>
+      </w:r>
+    </w:p>
+    <w:bookmarkStart w:id="23" w:name="study-area"/>
+    <w:p>
+      <w:pPr>
+        <w:pStyle w:val="Heading2"/>
+      </w:pPr>
+      <w:r>
+        <w:t xml:space="preserve">Study area</w:t>
+      </w:r>
+    </w:p>
+    <w:p>
+      <w:pPr>
+        <w:pStyle w:val="FirstParagraph"/>
+      </w:pPr>
+      <w:r>
+        <w:t xml:space="preserve">We conducted rodent trapping surveys between October 2020-February 2023 within and around four village study sites (Baiama; latitude = 7.8375, longitude = -11.2683, Lalehun; latitude = 8.1973, longitude = -11.0803, Lambayama; latitude = 7.8505, longitude = -11.1969, and Seilama; latitude = 8.1224, longitude = -11.1936) in the Lassa fever endemic zone of the Eastern Province of Sierra Leone. Surveys were conducted within trapping grids along a landuse gradient of anthropogenic disturbance comprising, forest, agriculture (including fallow and currently in-use areas), and villages (within and outside of permanent structures). Trapping survey sessions within each village occurred four times annually with two trapping surveys in each of the rainy and dry seasons (May to November and December to April, respectively), giving a total of 9 trapping sessions over the study period.</w:t>
+      </w:r>
+    </w:p>
+    <w:p>
+      <w:pPr>
+        <w:pStyle w:val="BodyText"/>
+      </w:pPr>
+      <w:r>
+        <w:t xml:space="preserve">Village study sites and trapping grids within the village study sites were selected to be representative of land use in the Eastern Province of Sierra Leone and based on accessibility to the sites during all seasons and acceptability of the study protocol to the village study site communities. Supplementary Material 1 contains detailed information about the trapping process. Briefly, at each trapping grid 49 Sherman traps (7.62cm x 8.89cm x 22.86cm) (H.B. Sherman Traps, Tallahasee, USA), were placed in a 7 trap by 7 trap grid, traps were placed 10 metres apart in a regular grid conforming to the local landscape (median trapping grid area = 4,813m</w:t>
+      </w:r>
+      <w:r>
+        <w:rPr>
+          <w:vertAlign w:val="superscript"/>
+        </w:rPr>
+        <w:t xml:space="preserve">2</w:t>
+      </w:r>
+      <w:r>
+        <w:t xml:space="preserve">). For traps placed within permanent structures trap placement varied from this grid structure. Permanent structures were selected semi-randomly at each visit from a grid projected over the village area, with four traps placed within each structure. The location of each individual trap within trapping grids was geolocated for subsequent data processing. Traps were baited with a locally produced mixture of oats, palm oil and dried fish. Each morning the traps were checked and closed for the day prior to re-baiting during the evening. Each trapping survey session consisted of four consecutive trap-nights (TN) at each trapping grid within the village study site.</w:t>
+      </w:r>
+    </w:p>
+    <w:p>
+      <w:pPr>
+        <w:pStyle w:val="BodyText"/>
+      </w:pPr>
+      <w:r>
+        <w:t xml:space="preserve">Trapped rodents were associated with the coordinates of the trap they were detected in. The</w:t>
+      </w:r>
+      <w:r>
+        <w:t xml:space="preserve"> </w:t>
+      </w:r>
+      <w:r>
+        <w:rPr>
+          <w:rStyle w:val="VerbatimChar"/>
+        </w:rPr>
+        <w:t xml:space="preserve">sf</w:t>
+      </w:r>
+      <w:r>
+        <w:t xml:space="preserve"> </w:t>
+      </w:r>
+      <w:r>
+        <w:t xml:space="preserve">package in the R statistical computing language (R version 4.1.2) was used for geospatial manipulation and analysis</w:t>
+      </w:r>
+      <w:r>
+        <w:t xml:space="preserve"> </w:t>
+      </w:r>
+      <w:r>
+        <w:t xml:space="preserve">(Pebesma 2018; R Core Team 2021)</w:t>
+      </w:r>
+      <w:r>
+        <w:t xml:space="preserve">. All rodent handling was performed by trained researchers, rodents were sedated with halothane and euthanised prior to obtaining morphological measurements and samples of blood and tissue following published guidance</w:t>
       </w:r>
       <w:r>
         <w:t xml:space="preserve"> </w:t>
@@ -843,7 +623,167 @@
         <w:t xml:space="preserve">(Fichet-Calvet 2014)</w:t>
       </w:r>
       <w:r>
-        <w:t xml:space="preserve">. Rodents were sexed based on external and internal genitalia. Age estimation was performed through description of the rodents reproductive status (identification of perforate or imperforate vagina, scarring from prior embryo development, current pregnancy status or descent of testes and seminal vesicle development) and weighing of dried eye lenses. Carcasses were disposed and processed in the field to eliminate risk of pathogen transmission.</w:t>
+        <w:t xml:space="preserve">. The study protocol was approved by the Clinical Research Ethical Review Board and Animal Welfare Ethical Review Board of the Royal Veterinary College, United Kingdom (URN: 2019 1949-3), and Njala University, Sierra Leone. Carcasses were destroyed through incineration to eliminate the risk of onward pathogen transmission.</w:t>
+      </w:r>
+    </w:p>
+    <w:bookmarkEnd w:id="23"/>
+    <w:bookmarkStart w:id="24" w:name="rodent-species-identification"/>
+    <w:p>
+      <w:pPr>
+        <w:pStyle w:val="Heading2"/>
+      </w:pPr>
+      <w:r>
+        <w:t xml:space="preserve">Rodent species identification</w:t>
+      </w:r>
+    </w:p>
+    <w:p>
+      <w:pPr>
+        <w:pStyle w:val="FirstParagraph"/>
+      </w:pPr>
+      <w:r>
+        <w:t xml:space="preserve">Morphological taxonomic identification was performed in the field based on external characteristics using a taxonomic key, including external body measurements and physical characteristics, developed from Kingdon and Monadjem (Supplementary Material 2)</w:t>
+      </w:r>
+      <w:r>
+        <w:t xml:space="preserve"> </w:t>
+      </w:r>
+      <w:r>
+        <w:t xml:space="preserve">(</w:t>
+      </w:r>
+      <w:r>
+        <w:rPr>
+          <w:bCs/>
+          <w:b/>
+        </w:rPr>
+        <w:t xml:space="preserve">kingdon_mammals_2013?</w:t>
+      </w:r>
+      <w:r>
+        <w:t xml:space="preserve">;</w:t>
+      </w:r>
+      <w:r>
+        <w:t xml:space="preserve"> </w:t>
+      </w:r>
+      <w:r>
+        <w:rPr>
+          <w:bCs/>
+          <w:b/>
+        </w:rPr>
+        <w:t xml:space="preserve">monadjem_rodents_2015?</w:t>
+      </w:r>
+      <w:r>
+        <w:t xml:space="preserve">)</w:t>
+      </w:r>
+      <w:r>
+        <w:t xml:space="preserve">. Morphological identification alone is unable to distinguish some small-mammal species within the study area at species level. Therefore, molecular identification was performed on whole blood, tissue or dried blood spots. Samples were stored at -20°C until processing, genomic DNA was extracted using QIAGEN DNAeasy kits as per the manufacturers instructions</w:t>
+      </w:r>
+      <w:r>
+        <w:t xml:space="preserve"> </w:t>
+      </w:r>
+      <w:r>
+        <w:t xml:space="preserve">(</w:t>
+      </w:r>
+      <w:r>
+        <w:rPr>
+          <w:bCs/>
+          <w:b/>
+        </w:rPr>
+        <w:t xml:space="preserve">qiagen_dneasy_2023?</w:t>
+      </w:r>
+      <w:r>
+        <w:t xml:space="preserve">)</w:t>
+      </w:r>
+      <w:r>
+        <w:t xml:space="preserve">. DNA extracts were amplified using platinum</w:t>
+      </w:r>
+      <w:r>
+        <w:t xml:space="preserve"> </w:t>
+      </w:r>
+      <w:r>
+        <w:rPr>
+          <w:iCs/>
+          <w:i/>
+        </w:rPr>
+        <w:t xml:space="preserve">Taq</w:t>
+      </w:r>
+      <w:r>
+        <w:t xml:space="preserve"> </w:t>
+      </w:r>
+      <w:r>
+        <w:t xml:space="preserve">polymerase (Invitrogen) and cytochrome B primers</w:t>
+      </w:r>
+      <w:r>
+        <w:t xml:space="preserve"> </w:t>
+      </w:r>
+      <w:r>
+        <w:t xml:space="preserve">(</w:t>
+      </w:r>
+      <w:r>
+        <w:rPr>
+          <w:bCs/>
+          <w:b/>
+        </w:rPr>
+        <w:t xml:space="preserve">bangura_lassa_2021?</w:t>
+      </w:r>
+      <w:r>
+        <w:t xml:space="preserve">)</w:t>
+      </w:r>
+      <w:r>
+        <w:t xml:space="preserve">. DNA amplification was assessed through gel electrophoreisis with successful amplification products undergoing Sanger sequencing. Attribution of obtained sequences to rodent species was through the BLAST programme comparing NCBI species records for rodent cytochrome B to our sample sequences (Supplementary Material 2)</w:t>
+      </w:r>
+      <w:r>
+        <w:t xml:space="preserve"> </w:t>
+      </w:r>
+      <w:r>
+        <w:t xml:space="preserve">(</w:t>
+      </w:r>
+      <w:r>
+        <w:rPr>
+          <w:bCs/>
+          <w:b/>
+        </w:rPr>
+        <w:t xml:space="preserve">altschul_basic_1990?</w:t>
+      </w:r>
+      <w:r>
+        <w:t xml:space="preserve">)</w:t>
+      </w:r>
+      <w:r>
+        <w:t xml:space="preserve">.</w:t>
+      </w:r>
+    </w:p>
+    <w:bookmarkEnd w:id="24"/>
+    <w:bookmarkStart w:id="25" w:name="lassa-mammarenavirus-serology"/>
+    <w:p>
+      <w:pPr>
+        <w:pStyle w:val="Heading2"/>
+      </w:pPr>
+      <w:r>
+        <w:rPr>
+          <w:iCs/>
+          <w:i/>
+        </w:rPr>
+        <w:t xml:space="preserve">Lassa mammarenavirus</w:t>
+      </w:r>
+      <w:r>
+        <w:t xml:space="preserve"> </w:t>
+      </w:r>
+      <w:r>
+        <w:t xml:space="preserve">serology</w:t>
+      </w:r>
+    </w:p>
+    <w:p>
+      <w:pPr>
+        <w:pStyle w:val="FirstParagraph"/>
+      </w:pPr>
+      <w:r>
+        <w:t xml:space="preserve">The BLACKBOX® LASV IgG ELISA Kit developed by the Diagnostics Development Laboratory hosted at the Bernhard Nocht Institute for Tropical Medicine and validated for rodent samples was used to determine serological status of trapped rodents</w:t>
+      </w:r>
+      <w:r>
+        <w:t xml:space="preserve"> </w:t>
+      </w:r>
+      <w:r>
+        <w:t xml:space="preserve">(Gabriel et al. 2018; Soubrier et al. 2022)</w:t>
+      </w:r>
+      <w:r>
+        <w:t xml:space="preserve">. The protocol is available as Supplementary Material 1. Briefly, 1 µL of whole blood was inactivated by mixing with the provided sample dilution buffer (1:50). Where whole blood was unavailable, blood was extracted from dried blood spots stored on filter paper by incubating with phosphate-buffered saline containing 0.08% Sodium Azide and 0.05% Tween 20. Samples and negative and positive controls were incubated on the provided ELISA plate for 24 hours at 4-8 °C in a wet chamber. Following incubation, the plates were washed with subsequent incubation for one hour with 1:10,000 diluted HRP-labelled streptavidin. A final wash was performed before the addition of 100 µL of 3,3’,5,5’-Tetramethylbenzidine (TMB) substrate to all the wells, with incubation for 10 min. The colorimetric reaction was stopped by adding 100µL of a stop solution.</w:t>
       </w:r>
     </w:p>
     <w:p>
@@ -851,32 +791,48 @@
         <w:pStyle w:val="BodyText"/>
       </w:pPr>
       <w:r>
-        <w:t xml:space="preserve">Molecular identification to species was performed on dried blood spots that were stored at -20°C until processing. Genomic DNA was extracted using QIAGEN DNAeasy kits as per the manufacturers instructions [ref]. DNA extracts were amplified using platinum</w:t>
-      </w:r>
-      <w:r>
-        <w:t xml:space="preserve"> </w:t>
-      </w:r>
-      <w:r>
-        <w:rPr>
-          <w:iCs/>
-          <w:i/>
-        </w:rPr>
-        <w:t xml:space="preserve">Taq</w:t>
-      </w:r>
-      <w:r>
-        <w:t xml:space="preserve"> </w:t>
-      </w:r>
-      <w:r>
-        <w:t xml:space="preserve">polymerase (Invitrogen) and cytochrome B primers. DNA amplification was assessed through gel electrophoreisis with successful amplification products undergoing Sanger sequencing. Obtained sequences were compared using BLAST against NCBI records for rodent cytochrome B.</w:t>
-      </w:r>
-    </w:p>
-    <w:bookmarkEnd w:id="31"/>
-    <w:bookmarkStart w:id="32" w:name="lassa-mammarenavirus-serology"/>
+        <w:t xml:space="preserve">In a deviation from the kit description the optical density (OD) at 450nm and 630nm was measured (as opposed to 450nm and 620nm). The index value was produced from the OD difference (OD</w:t>
+      </w:r>
+      <w:r>
+        <w:rPr>
+          <w:vertAlign w:val="subscript"/>
+        </w:rPr>
+        <w:t xml:space="preserve">450</w:t>
+      </w:r>
+      <w:r>
+        <w:t xml:space="preserve">-OD</w:t>
+      </w:r>
+      <w:r>
+        <w:rPr>
+          <w:vertAlign w:val="subscript"/>
+        </w:rPr>
+        <w:t xml:space="preserve">630</w:t>
+      </w:r>
+      <w:r>
+        <w:t xml:space="preserve">) divided by the cut-off values (the mean values of the negative controls + 0.150). Samples were considered positive with index values greater or equal to 1.1, negative results less than or equal to 0.9, and inconclusive results when the index value lay between 0.9 and 1.1. Inconclusive results were repeated as advised by the kit manufacturers.</w:t>
+      </w:r>
+    </w:p>
+    <w:bookmarkEnd w:id="25"/>
+    <w:bookmarkStart w:id="26" w:name="preparing-rodent-contact-networks"/>
     <w:p>
       <w:pPr>
         <w:pStyle w:val="Heading2"/>
       </w:pPr>
       <w:r>
+        <w:t xml:space="preserve">Preparing rodent contact networks</w:t>
+      </w:r>
+    </w:p>
+    <w:p>
+      <w:pPr>
+        <w:pStyle w:val="FirstParagraph"/>
+      </w:pPr>
+      <w:r>
+        <w:t xml:space="preserve">Rodents were considered to experience direct or indirect contacts with other individuals sufficient to transmit</w:t>
+      </w:r>
+      <w:r>
+        <w:t xml:space="preserve"> </w:t>
+      </w:r>
+      <w:r>
         <w:rPr>
           <w:iCs/>
           <w:i/>
@@ -887,7 +843,256 @@
         <w:t xml:space="preserve"> </w:t>
       </w:r>
       <w:r>
-        <w:t xml:space="preserve">serology</w:t>
+        <w:t xml:space="preserve">if they were trapped within a buffer zone of 30m radius circle from the location of the trap (2,828 m</w:t>
+      </w:r>
+      <w:r>
+        <w:rPr>
+          <w:vertAlign w:val="superscript"/>
+        </w:rPr>
+        <w:t xml:space="preserve">2</w:t>
+      </w:r>
+      <w:r>
+        <w:t xml:space="preserve">). The 30m radius was selected to encompass the potential home range of an individual. An assumption underlying this approach is that the individual was trapped at the center of their home range. This buffer was applied to all species, further assuming that each species shared the same size home range. We assessed this assumption using the</w:t>
+      </w:r>
+      <w:r>
+        <w:t xml:space="preserve"> </w:t>
+      </w:r>
+      <w:r>
+        <w:rPr>
+          <w:rStyle w:val="VerbatimChar"/>
+        </w:rPr>
+        <w:t xml:space="preserve">HomeRange</w:t>
+      </w:r>
+      <w:r>
+        <w:t xml:space="preserve"> </w:t>
+      </w:r>
+      <w:r>
+        <w:t xml:space="preserve">R package (version 1.0.2)</w:t>
+      </w:r>
+      <w:r>
+        <w:t xml:space="preserve"> </w:t>
+      </w:r>
+      <w:r>
+        <w:t xml:space="preserve">(Broekman et al. 2023)</w:t>
+      </w:r>
+      <w:r>
+        <w:t xml:space="preserve">. Four of our identified species, and a further four species from genera of our trapped species are included in this resource. Selection of a 30m is supported as this contains the entirety of detected home ranges of individuals of</w:t>
+      </w:r>
+      <w:r>
+        <w:t xml:space="preserve"> </w:t>
+      </w:r>
+      <w:r>
+        <w:rPr>
+          <w:bCs/>
+          <w:b/>
+        </w:rPr>
+        <w:t xml:space="preserve">M. natalensis</w:t>
+      </w:r>
+      <w:r>
+        <w:t xml:space="preserve"> </w:t>
+      </w:r>
+      <w:r>
+        <w:t xml:space="preserve">our primary species of interest, and greater than 50% of the individuals of</w:t>
+      </w:r>
+      <w:r>
+        <w:t xml:space="preserve"> </w:t>
+      </w:r>
+      <w:r>
+        <w:rPr>
+          <w:bCs/>
+          <w:b/>
+        </w:rPr>
+        <w:t xml:space="preserve">Lemnisomys striatus</w:t>
+      </w:r>
+      <w:r>
+        <w:t xml:space="preserve">,</w:t>
+      </w:r>
+      <w:r>
+        <w:t xml:space="preserve"> </w:t>
+      </w:r>
+      <w:r>
+        <w:rPr>
+          <w:bCs/>
+          <w:b/>
+        </w:rPr>
+        <w:t xml:space="preserve">Mus musculus</w:t>
+      </w:r>
+      <w:r>
+        <w:t xml:space="preserve"> </w:t>
+      </w:r>
+      <w:r>
+        <w:t xml:space="preserve">and</w:t>
+      </w:r>
+      <w:r>
+        <w:t xml:space="preserve"> </w:t>
+      </w:r>
+      <w:r>
+        <w:rPr>
+          <w:bCs/>
+          <w:b/>
+        </w:rPr>
+        <w:t xml:space="preserve">Rattus rattus</w:t>
+      </w:r>
+      <w:r>
+        <w:t xml:space="preserve"> </w:t>
+      </w:r>
+      <w:r>
+        <w:t xml:space="preserve">(81%, 92% and 52% respectively) (Supplementary Figure 1.). Sensitivity analyses were performed using buffer areas of 15m and 50m.</w:t>
+      </w:r>
+    </w:p>
+    <w:p>
+      <w:pPr>
+        <w:pStyle w:val="BodyText"/>
+      </w:pPr>
+      <w:r>
+        <w:t xml:space="preserve">Individuals from species with fewer than 50 observations were grouped for all network analyses as Other species. The species retained for analysis at species level included,</w:t>
+      </w:r>
+      <w:r>
+        <w:t xml:space="preserve"> </w:t>
+      </w:r>
+      <w:r>
+        <w:rPr>
+          <w:bCs/>
+          <w:b/>
+        </w:rPr>
+        <w:t xml:space="preserve">Mastomys natalensis</w:t>
+      </w:r>
+      <w:r>
+        <w:t xml:space="preserve">,</w:t>
+      </w:r>
+      <w:r>
+        <w:t xml:space="preserve"> </w:t>
+      </w:r>
+      <w:r>
+        <w:rPr>
+          <w:bCs/>
+          <w:b/>
+        </w:rPr>
+        <w:t xml:space="preserve">Praomys spp</w:t>
+      </w:r>
+      <w:r>
+        <w:t xml:space="preserve">,</w:t>
+      </w:r>
+      <w:r>
+        <w:t xml:space="preserve"> </w:t>
+      </w:r>
+      <w:r>
+        <w:rPr>
+          <w:bCs/>
+          <w:b/>
+        </w:rPr>
+        <w:t xml:space="preserve">Rattus rattus</w:t>
+      </w:r>
+      <w:r>
+        <w:t xml:space="preserve"> </w:t>
+      </w:r>
+      <w:r>
+        <w:t xml:space="preserve">and</w:t>
+      </w:r>
+      <w:r>
+        <w:t xml:space="preserve"> </w:t>
+      </w:r>
+      <w:r>
+        <w:rPr>
+          <w:bCs/>
+          <w:b/>
+        </w:rPr>
+        <w:t xml:space="preserve">Crocidura spp</w:t>
+      </w:r>
+      <w:r>
+        <w:t xml:space="preserve">. (</w:t>
+      </w:r>
+      <w:r>
+        <w:rPr>
+          <w:iCs/>
+          <w:i/>
+        </w:rPr>
+        <w:t xml:space="preserve">Need to think a bit further about this</w:t>
+      </w:r>
+      <w:r>
+        <w:t xml:space="preserve">)</w:t>
+      </w:r>
+    </w:p>
+    <w:p>
+      <w:pPr>
+        <w:pStyle w:val="BodyText"/>
+      </w:pPr>
+      <w:r>
+        <w:t xml:space="preserve">Networks were constructed from observed individuals (nodes) and the presence or absence of contacts between them (edges). We produced networks for each landuse type at each visit. Data were aggregated at landuse type and sampling visit producing a potential 23 distinct networks from 131 trapping grid, village, visit combinations. Only 22 networks were produced as there were no observed individuals in one of the potential networks from forest landuse during one of the sampling visits.</w:t>
+      </w:r>
+    </w:p>
+    <w:p>
+      <w:pPr>
+        <w:pStyle w:val="BodyText"/>
+      </w:pPr>
+      <w:r>
+        <w:t xml:space="preserve">Within our trapping grids only a subset of all possible rodents are detected in traps. Prior analysis of our study system suggests a probability of detection at each trap of less than 10% for 4 trap nights if the species is present in the trapping grid. Including unobserved individuals, and therefore unobserved contacts between these individuals aids fitting of models to observed data, by providing a measure of expected missingness. To estimate the abundance of individuals of each species we used a N-mixture model to estimate population size from repeated count data implemented in the</w:t>
+      </w:r>
+      <w:r>
+        <w:t xml:space="preserve"> </w:t>
+      </w:r>
+      <w:r>
+        <w:rPr>
+          <w:rStyle w:val="VerbatimChar"/>
+        </w:rPr>
+        <w:t xml:space="preserve">unmarked</w:t>
+      </w:r>
+      <w:r>
+        <w:t xml:space="preserve"> </w:t>
+      </w:r>
+      <w:r>
+        <w:t xml:space="preserve">R package (version 1.2.5)</w:t>
+      </w:r>
+      <w:r>
+        <w:t xml:space="preserve"> </w:t>
+      </w:r>
+      <w:r>
+        <w:t xml:space="preserve">(Royle 2004; Fiske and Chandler 2011)</w:t>
+      </w:r>
+      <w:r>
+        <w:t xml:space="preserve">. This approach assumes a closed population. The latent abundance distribution can be modelled as a Poisson, negative binomial or zero-inflated Poisson random variable. The abundance distribution was modelled with the number of trap nights and season as replicate dependent detection covariates in addition to location (whether a site was based in a rural or peri-urban setting) and landuse type (forest, agriculture or village) as occurrence covariates. To select the most appropriate model for each species, the AIC of each models was compared with the best fitting model used to derive the estimated abundance. The median estimated abundance was used to generate the unobserved individuals for each landuse type (Supplementary Figures 2A-F). The number of observed individuals was then subtracted from the estimated population size to derive the number of unobserved individuals of each species. These individuals were explicitly set to have missing edge values.</w:t>
+      </w:r>
+    </w:p>
+    <w:p>
+      <w:pPr>
+        <w:pStyle w:val="BodyText"/>
+      </w:pPr>
+      <w:r>
+        <w:t xml:space="preserve">Finally, the adjacency matrices were converted to networks using the</w:t>
+      </w:r>
+      <w:r>
+        <w:t xml:space="preserve"> </w:t>
+      </w:r>
+      <w:r>
+        <w:rPr>
+          <w:rStyle w:val="VerbatimChar"/>
+        </w:rPr>
+        <w:t xml:space="preserve">network</w:t>
+      </w:r>
+      <w:r>
+        <w:t xml:space="preserve"> </w:t>
+      </w:r>
+      <w:r>
+        <w:t xml:space="preserve">R package (version 1.13.0.1)</w:t>
+      </w:r>
+      <w:r>
+        <w:t xml:space="preserve"> </w:t>
+      </w:r>
+      <w:r>
+        <w:t xml:space="preserve">(Butts 2008)</w:t>
+      </w:r>
+      <w:r>
+        <w:t xml:space="preserve">. We describe the inferred contact networks at landuse and visit level for network metrics including the number of nodes, the number of edges, the number of unobserved nodes and edges, node degree and the density of the network. Species level descriptions of the number of contacts by species and landuse are reported. Graphical representations of the inferred networks are shown in Supplementary Figure 3A-W.</w:t>
+      </w:r>
+    </w:p>
+    <w:bookmarkEnd w:id="26"/>
+    <w:bookmarkStart w:id="27" w:name="X27d8c359ab8986908e8d0f52fd6f2b2aa628e4b"/>
+    <w:p>
+      <w:pPr>
+        <w:pStyle w:val="Heading2"/>
+      </w:pPr>
+      <w:r>
+        <w:t xml:space="preserve">What is the association of landuse- and species-level heterogeneity on rodent contact networks?</w:t>
       </w:r>
     </w:p>
     <w:p>
@@ -895,161 +1100,7 @@
         <w:pStyle w:val="FirstParagraph"/>
       </w:pPr>
       <w:r>
-        <w:t xml:space="preserve">The ELISA was performed using the BLACKBOX® LASV IgG ELISA Kit developed by the Diagnostics Development Laboratory hosted at the Bernhard Nocht Institute for Tropical Medicine [ref]. The protocol is available as Supplementary Material 1. Briefly, 1 µL of whole blood was inactivated by mixing with the provided sample dilution buffer (1:50). Where whole blood was unavailable, blood was extracted from dried blood spots stored on filter paper by incubating with phosphate-buffered saline containing 0.08% Sodium Azide and 0.05% Tween 20. Samples and negative and positive controls were incubated on the provided ELISA plate for 24 hours at 4-8 °C in a wet chamber. Following incubation, the plates were washed with subsequent incubation for one hour with 1:10,000 diluted HRP-labelled streptavidin. A final wash was performed before the addition of 100 µL of 3,3’,5,5’-Tetramethylbenzidine (TMB) substrate to all the wells, with incubation for 10 min. The colorimetric reaction was stopped by adding 100µL of a stop solution.</w:t>
-      </w:r>
-    </w:p>
-    <w:p>
-      <w:pPr>
-        <w:pStyle w:val="BodyText"/>
-      </w:pPr>
-      <w:r>
-        <w:t xml:space="preserve">In a deviation from the kit description the optical density (OD) at 450nm and 630nm was measured (as opposed to 450nm and 620nm). The index value was produced from the OD difference (OD</w:t>
-      </w:r>
-      <w:r>
-        <w:rPr>
-          <w:vertAlign w:val="subscript"/>
-        </w:rPr>
-        <w:t xml:space="preserve">450</w:t>
-      </w:r>
-      <w:r>
-        <w:t xml:space="preserve">-OD</w:t>
-      </w:r>
-      <w:r>
-        <w:rPr>
-          <w:vertAlign w:val="subscript"/>
-        </w:rPr>
-        <w:t xml:space="preserve">630</w:t>
-      </w:r>
-      <w:r>
-        <w:t xml:space="preserve">) divided by the cut-off values (the mean values of the negative controls + 0.150). Samples were considered positive with index values greater or equal to 1.1, negative results less than or equal to 0.9, and inconclusive results when the index value lay between 0.9 and 1.1. Inconclusive results were repeated as advised by the kit manufacturers.</w:t>
-      </w:r>
-    </w:p>
-    <w:bookmarkEnd w:id="32"/>
-    <w:bookmarkStart w:id="34" w:name="statistical-analysis"/>
-    <w:p>
-      <w:pPr>
-        <w:pStyle w:val="Heading2"/>
-      </w:pPr>
-      <w:r>
-        <w:t xml:space="preserve">Statistical analysis</w:t>
-      </w:r>
-    </w:p>
-    <w:bookmarkStart w:id="33" w:name="Xb5019dae860b748ec1596ca34d2b5ac99b403bc"/>
-    <w:p>
-      <w:pPr>
-        <w:pStyle w:val="Heading3"/>
-      </w:pPr>
-      <w:r>
-        <w:t xml:space="preserve">How does landuse-, species- and individual-level heterogeneity influence contact networks?</w:t>
-      </w:r>
-    </w:p>
-    <w:p>
-      <w:pPr>
-        <w:pStyle w:val="FirstParagraph"/>
-      </w:pPr>
-      <w:r>
-        <w:t xml:space="preserve">Over a fixed period of time, a pair of individuals either will or will not experience a contact sufficient to transmit</w:t>
-      </w:r>
-      <w:r>
-        <w:t xml:space="preserve"> </w:t>
-      </w:r>
-      <w:r>
-        <w:rPr>
-          <w:iCs/>
-          <w:i/>
-        </w:rPr>
-        <w:t xml:space="preserve">Lassa mammarenavirus</w:t>
-      </w:r>
-      <w:r>
-        <w:t xml:space="preserve">. We consider a binary network of contact or no-contact between trapped individuals based on a radius of 50m around the location they were trapped, during the same trapping period (4 days). We produce contact matrices for each study site, during each trapping session, within each study village. The location of each trapped individual is associated with a buffer zone with a radius of 50m (0.0079 km</w:t>
-      </w:r>
-      <w:r>
-        <w:rPr>
-          <w:vertAlign w:val="superscript"/>
-        </w:rPr>
-        <w:t xml:space="preserve">2</w:t>
-      </w:r>
-      <w:r>
-        <w:t xml:space="preserve">), using the</w:t>
-      </w:r>
-      <w:r>
-        <w:t xml:space="preserve"> </w:t>
-      </w:r>
-      <w:r>
-        <w:rPr>
-          <w:rStyle w:val="VerbatimChar"/>
-        </w:rPr>
-        <w:t xml:space="preserve">sf</w:t>
-      </w:r>
-      <w:r>
-        <w:t xml:space="preserve"> </w:t>
-      </w:r>
-      <w:r>
-        <w:t xml:space="preserve">package in the R statistical computing language</w:t>
-      </w:r>
-      <w:r>
-        <w:t xml:space="preserve"> </w:t>
-      </w:r>
-      <w:r>
-        <w:t xml:space="preserve">(Pebesma 2018; R Core Team 2021)</w:t>
-      </w:r>
-      <w:r>
-        <w:t xml:space="preserve">. Within a trapping session a contact is defined if a different individual is trapped within this area. We do not use overlapping ranges for both rodents, as it is not possible to ascertain where in an individual rodents range it was detected, as a simplifying assumption we therefore limit the production of a spatial range to the index individual.</w:t>
-      </w:r>
-    </w:p>
-    <w:p>
-      <w:pPr>
-        <w:pStyle w:val="BodyText"/>
-      </w:pPr>
-      <w:r>
-        <w:t xml:space="preserve">Attributes of an individual rodent are included as nodal attributes and include the species of the individual, the setting of the village study site (rural or urban), the land use of the trapping site, the season in which it was trapped (dry or rainy), the age classification of the rodent and its serostatus. Networks are produced with nodes representing individual rodents and undirected edges representing contacts between individuals using the</w:t>
-      </w:r>
-      <w:r>
-        <w:t xml:space="preserve"> </w:t>
-      </w:r>
-      <w:r>
-        <w:rPr>
-          <w:rStyle w:val="VerbatimChar"/>
-        </w:rPr>
-        <w:t xml:space="preserve">igraph</w:t>
-      </w:r>
-      <w:r>
-        <w:t xml:space="preserve"> </w:t>
-      </w:r>
-      <w:r>
-        <w:t xml:space="preserve">and</w:t>
-      </w:r>
-      <w:r>
-        <w:t xml:space="preserve"> </w:t>
-      </w:r>
-      <w:r>
-        <w:rPr>
-          <w:rStyle w:val="VerbatimChar"/>
-        </w:rPr>
-        <w:t xml:space="preserve">network</w:t>
-      </w:r>
-      <w:r>
-        <w:t xml:space="preserve"> </w:t>
-      </w:r>
-      <w:r>
-        <w:t xml:space="preserve">packages in R</w:t>
-      </w:r>
-      <w:r>
-        <w:t xml:space="preserve"> </w:t>
-      </w:r>
-      <w:r>
-        <w:t xml:space="preserve">(Csardi and Nepusz 2006; Butts 2008)</w:t>
-      </w:r>
-      <w:r>
-        <w:t xml:space="preserve">.</w:t>
-      </w:r>
-    </w:p>
-    <w:p>
-      <w:pPr>
-        <w:pStyle w:val="BodyText"/>
-      </w:pPr>
-      <w:r>
-        <w:t xml:space="preserve">To investigate whether land use type, season and species type impact the properties of these networks we model these contacts as Exponential-Family Random Graphs (ERGM)</w:t>
+        <w:t xml:space="preserve">To investigate whether landuse and species are associated with the probability of a contact between two individuals we model these contacts as Exponential-Family Random Graphs (ERGM)</w:t>
       </w:r>
       <w:r>
         <w:t xml:space="preserve"> </w:t>
@@ -1058,7 +1109,7 @@
         <w:t xml:space="preserve">(Hunter et al. 2008)</w:t>
       </w:r>
       <w:r>
-        <w:t xml:space="preserve">. ERGMs implement maximum likelihood estimates to produce an Odds Ratio for the probability of an edge forming following the addition of a new single node into a network based on network properties and nodal attributes. We use these produced models to compare the probabilities of edges forming based on rodent characteristics and environmental characteristics (i.e. land use type and season). Models are constructed step-wise with terms for node homophily and network characteristics included as supported by reduction in penalised metrics including AIC and BIC. The general model term for the entire network follows Equation 1.</w:t>
+        <w:t xml:space="preserve">. ERGMs implement maximum likelihood estimates to produce an Odds Ratio for the probability of an edge forming following the addition of a new single node into a network based on network properties and nodal attributes. ERGMs were produced for each of our inferred contact networks to compare the probabilities of edges forming based on rodent characteristics (i.e., species) within networks produced from identifications with a landuse setting at survey visit. The general model term for the entire network follows Equation 1.</w:t>
       </w:r>
     </w:p>
     <w:p>
@@ -1343,13 +1394,7 @@
         <w:t xml:space="preserve"> </w:t>
       </w:r>
       <w:r>
-        <w:t xml:space="preserve">on the overall probability of the network. At the edge level the expression for the probability of the entire graph can be re-expressed as the conditional log-odds of a single edge between two nodes (a contact between two rodents) as in Equation 2.</w:t>
-      </w:r>
-      <w:r>
-        <w:t xml:space="preserve"> </w:t>
-      </w:r>
-      <w:r>
-        <w:t xml:space="preserve">:</w:t>
+        <w:t xml:space="preserve">on the overall probability of the network. At the edge level the expression for the probability of the entire graph can be re-expressed as the conditional log-odds of a single edge between two nodes (a contact between two rodents) as in Equation 2.:</w:t>
       </w:r>
     </w:p>
     <w:p>
@@ -1366,6 +1411,9 @@
               <m:sty m:val="p"/>
             </m:rPr>
             <m:t>logit</m:t>
+          </m:r>
+          <m:r>
+            <m:t>P</m:t>
           </m:r>
           <m:d>
             <m:dPr>
@@ -1644,7 +1692,212 @@
         <w:pStyle w:val="BodyText"/>
       </w:pPr>
       <w:r>
-        <w:t xml:space="preserve">Using this approach we can investigate the conditional probability of the selected coefficients of land use, seasonality, rodent species and serostatus on an edge forming between two individuals. We report the probability of edges forming in urban compared to rural settings, in agricultural compared to built-up areas and between members of the same or different species and finally serostatus for</w:t>
+        <w:t xml:space="preserve">ERGMs are implemented using the</w:t>
+      </w:r>
+      <w:r>
+        <w:t xml:space="preserve"> </w:t>
+      </w:r>
+      <w:r>
+        <w:rPr>
+          <w:rStyle w:val="VerbatimChar"/>
+        </w:rPr>
+        <w:t xml:space="preserve">ergm</w:t>
+      </w:r>
+      <w:r>
+        <w:t xml:space="preserve"> </w:t>
+      </w:r>
+      <w:r>
+        <w:t xml:space="preserve">package (version 4.3.2) implemented in R</w:t>
+      </w:r>
+      <w:r>
+        <w:t xml:space="preserve"> </w:t>
+      </w:r>
+      <w:r>
+        <w:t xml:space="preserve">(Handcock et al. 2022)</w:t>
+      </w:r>
+      <w:r>
+        <w:t xml:space="preserve">. Three terms were included in the final ERGM to model the probability of the formation of ties (Equation 3.). The first term edges, describes the density of the network, and is the probability of a tie being observed in the network. The second term species, is the conditional probability of a tie forming given the species of the observed nodes. The third term species homophily, is the conditional probability of a tie forming accounting for intraspecific tie formation among rodent individuals (i.e., the conditional probability of two individuals of the same species forming a tie). To reduce linear dependency of the nodal terms and due to data sparsity within our inferred networks all non-</w:t>
+      </w:r>
+      <w:r>
+        <w:rPr>
+          <w:iCs/>
+          <w:i/>
+        </w:rPr>
+        <w:t xml:space="preserve">M. natalensis</w:t>
+      </w:r>
+      <w:r>
+        <w:t xml:space="preserve"> </w:t>
+      </w:r>
+      <w:r>
+        <w:t xml:space="preserve">are grouped as</w:t>
+      </w:r>
+      <w:r>
+        <w:t xml:space="preserve"> </w:t>
+      </w:r>
+      <w:r>
+        <w:t xml:space="preserve">“</w:t>
+      </w:r>
+      <w:r>
+        <w:t xml:space="preserve">Other species</w:t>
+      </w:r>
+      <w:r>
+        <w:t xml:space="preserve">”</w:t>
+      </w:r>
+      <w:r>
+        <w:t xml:space="preserve"> </w:t>
+      </w:r>
+      <w:r>
+        <w:t xml:space="preserve">through the</w:t>
+      </w:r>
+      <w:r>
+        <w:t xml:space="preserve"> </w:t>
+      </w:r>
+      <w:r>
+        <w:rPr>
+          <w:rStyle w:val="VerbatimChar"/>
+        </w:rPr>
+        <w:t xml:space="preserve">levels</w:t>
+      </w:r>
+      <w:r>
+        <w:t xml:space="preserve"> </w:t>
+      </w:r>
+      <w:r>
+        <w:t xml:space="preserve">term.</w:t>
+      </w:r>
+    </w:p>
+    <w:p>
+      <w:pPr>
+        <w:pStyle w:val="BodyText"/>
+      </w:pPr>
+      <m:oMathPara>
+        <m:oMathParaPr>
+          <m:jc m:val="center"/>
+        </m:oMathParaPr>
+        <m:oMath>
+          <m:r>
+            <m:rPr>
+              <m:nor/>
+              <m:sty m:val="p"/>
+            </m:rPr>
+            <m:t>Probability of tie</m:t>
+          </m:r>
+          <m:r>
+            <m:rPr>
+              <m:sty m:val="p"/>
+            </m:rPr>
+            <m:t>=</m:t>
+          </m:r>
+          <m:r>
+            <m:rPr>
+              <m:nor/>
+              <m:sty m:val="p"/>
+            </m:rPr>
+            <m:t>edges</m:t>
+          </m:r>
+          <m:r>
+            <m:rPr>
+              <m:sty m:val="p"/>
+            </m:rPr>
+            <m:t>+</m:t>
+          </m:r>
+          <m:r>
+            <m:rPr>
+              <m:nor/>
+              <m:sty m:val="p"/>
+            </m:rPr>
+            <m:t>species</m:t>
+          </m:r>
+          <m:r>
+            <m:rPr>
+              <m:sty m:val="p"/>
+            </m:rPr>
+            <m:t>+</m:t>
+          </m:r>
+          <m:r>
+            <m:rPr>
+              <m:nor/>
+              <m:sty m:val="p"/>
+            </m:rPr>
+            <m:t>species homophily</m:t>
+          </m:r>
+        </m:oMath>
+      </m:oMathPara>
+    </w:p>
+    <w:p>
+      <w:pPr>
+        <w:pStyle w:val="FirstParagraph"/>
+      </w:pPr>
+      <w:r>
+        <w:t xml:space="preserve">Models with unstable estimates for the species homophily term were not included in the random-effects meta-analysis. No contact networks from forest landuse were used as no</w:t>
+      </w:r>
+      <w:r>
+        <w:t xml:space="preserve"> </w:t>
+      </w:r>
+      <w:r>
+        <w:rPr>
+          <w:iCs/>
+          <w:i/>
+        </w:rPr>
+        <w:t xml:space="preserve">M. natalensis</w:t>
+      </w:r>
+      <w:r>
+        <w:t xml:space="preserve"> </w:t>
+      </w:r>
+      <w:r>
+        <w:t xml:space="preserve">were detected in these settings. Five models from agricultural settings and 6 from village settings were included in the subsequent meta-analysis. Random effects models were specified using the</w:t>
+      </w:r>
+      <w:r>
+        <w:t xml:space="preserve"> </w:t>
+      </w:r>
+      <w:r>
+        <w:rPr>
+          <w:rStyle w:val="VerbatimChar"/>
+        </w:rPr>
+        <w:t xml:space="preserve">metafor</w:t>
+      </w:r>
+      <w:r>
+        <w:t xml:space="preserve"> </w:t>
+      </w:r>
+      <w:r>
+        <w:t xml:space="preserve">package in R (version 3.8-1)</w:t>
+      </w:r>
+      <w:r>
+        <w:t xml:space="preserve"> </w:t>
+      </w:r>
+      <w:r>
+        <w:t xml:space="preserve">(Viechtbauer 2010)</w:t>
+      </w:r>
+      <w:r>
+        <w:t xml:space="preserve">. Effect sizes and standard errors for the three above model terms included in the ERGMs were extracted. Weights for each network in the meta-analysis were assigned using inverse-variance weights. Two sensitivity analysis were performed first, by specifying a multi-level structure to the random-effects meta-analysis and second, by performing leave one-out meta-analysis</w:t>
+      </w:r>
+      <w:r>
+        <w:t xml:space="preserve"> </w:t>
+      </w:r>
+      <w:r>
+        <w:t xml:space="preserve">(Cheung 2019)</w:t>
+      </w:r>
+      <w:r>
+        <w:t xml:space="preserve">. Forest plots were produced to visualise the summary Odds Ratio of the probability of a tie for each model term stratified by landuse type.</w:t>
+      </w:r>
+    </w:p>
+    <w:bookmarkEnd w:id="27"/>
+    <w:bookmarkEnd w:id="28"/>
+    <w:bookmarkStart w:id="131" w:name="results"/>
+    <w:p>
+      <w:pPr>
+        <w:pStyle w:val="Heading1"/>
+      </w:pPr>
+      <w:r>
+        <w:t xml:space="preserve">Results</w:t>
+      </w:r>
+    </w:p>
+    <w:bookmarkStart w:id="29" w:name="X33844a2a0a28387f69e45d0a570421190f42211"/>
+    <w:p>
+      <w:pPr>
+        <w:pStyle w:val="Heading2"/>
+      </w:pPr>
+      <w:r>
+        <w:t xml:space="preserve">Antibodies against</w:t>
       </w:r>
       <w:r>
         <w:t xml:space="preserve"> </w:t>
@@ -1657,19 +1910,10 @@
         <w:t xml:space="preserve">Lassa mammarenavirus</w:t>
       </w:r>
       <w:r>
-        <w:t xml:space="preserve">.</w:t>
-      </w:r>
-    </w:p>
-    <w:bookmarkEnd w:id="33"/>
-    <w:bookmarkEnd w:id="34"/>
-    <w:bookmarkEnd w:id="35"/>
-    <w:bookmarkStart w:id="101" w:name="results"/>
-    <w:p>
-      <w:pPr>
-        <w:pStyle w:val="Heading1"/>
-      </w:pPr>
-      <w:r>
-        <w:t xml:space="preserve">Results</w:t>
+        <w:t xml:space="preserve"> </w:t>
+      </w:r>
+      <w:r>
+        <w:t xml:space="preserve">are detected in multiple rodent species within an endemic region</w:t>
       </w:r>
     </w:p>
     <w:p>
@@ -1888,7 +2132,8 @@
         <w:t xml:space="preserve">were detected in three of the villages, Lalehun (N = 11, 55%), Seilama (N = 8, 40%) and Baiama (N = 1, 5%) (Supplementary Table 1.). No positive rodents were detected in Lambayama or Bambawo. Among the villages with positive rodents the highest rates of positivity among trapped rodents was from Lalehun (10.1%), followed by Seilama (4.2%) and Baiama (2.2%). Positive rodents were detected during all study visits, the highest rate of positivity was observed during trapping conducted in June (N = 5, 8.6%), the lowest positivity rate was observed in November (N = 1, 2.2%) (Supplementary Table 2.). Most antibody positive rodents were trapped in agricultural settings (N = 13, 65%), followed by peri-urban (N = 6, 30%) and forest settings (N = 1, 5%). The rate of positivity was similar in both village and agricultural settings (4.9%) and lower in forest habitats (3.2%).</w:t>
       </w:r>
     </w:p>
-    <w:bookmarkStart w:id="100" w:name="rodent-contact-networks"/>
+    <w:bookmarkEnd w:id="29"/>
+    <w:bookmarkStart w:id="45" w:name="rodent-contact-networks"/>
     <w:p>
       <w:pPr>
         <w:pStyle w:val="Heading2"/>
@@ -1907,6 +2152,68 @@
           <w:b/>
         </w:rPr>
         <w:t xml:space="preserve">I am currently working on this with a colleague, I can share some preliminary results for context. The current approach is treating the data as a single network and is not incorporating any measure of the total population size of which this is a sample. This is not the most appropriate approach and so I am currently working on producing a network for each site trapping instance and there will be an estimate of rodent abundance incorporated into the modelled networks. The figures I present here include the sensitivity analysis of the effect of changing the rodent buffer range. When I change to the multi-network method the Odds Ratio that will be produced for each network will be used to produce a weighted mean probability of a contact forming rather than the current output which is the probability of a contact forming using the whole network.</w:t>
+      </w:r>
+    </w:p>
+    <w:p>
+      <w:pPr>
+        <w:pStyle w:val="BodyText"/>
+      </w:pPr>
+      <w:r>
+        <w:t xml:space="preserve">Rodent contact networks can be reconstructed from rodent trapping data. Typically capture-mark-recapture (CMR) methods are used to determine space-sharing by individuals</w:t>
+      </w:r>
+      <w:r>
+        <w:t xml:space="preserve"> </w:t>
+      </w:r>
+      <w:r>
+        <w:t xml:space="preserve">(Carslake et al. 2005; Clay et al. 2009; Wanelik and Farine 2022)</w:t>
+      </w:r>
+      <w:r>
+        <w:t xml:space="preserve">. Within our system a CMR approach is not deemed appropriate due to the potential risk of releasing an infected rodent back into human communities. We adopt a similar approach to define contacts as Perkins</w:t>
+      </w:r>
+      <w:r>
+        <w:t xml:space="preserve"> </w:t>
+      </w:r>
+      <w:r>
+        <w:rPr>
+          <w:iCs/>
+          <w:i/>
+        </w:rPr>
+        <w:t xml:space="preserve">et al.</w:t>
+      </w:r>
+      <w:r>
+        <w:t xml:space="preserve"> </w:t>
+      </w:r>
+      <w:r>
+        <w:t xml:space="preserve">2009, defining a direct or indirect contact as individuals trapped within a defined distance of each other, allowing that each individual can only be trapped once</w:t>
+      </w:r>
+      <w:r>
+        <w:t xml:space="preserve"> </w:t>
+      </w:r>
+      <w:r>
+        <w:t xml:space="preserve">(Perkins et al. 2009)</w:t>
+      </w:r>
+      <w:r>
+        <w:t xml:space="preserve">. Contact networks have been used to model infectious disease transmission using Exponential-Family Random Graph Models (ERGMs) which assume dyadic independence - the probability of observing a particular edge</w:t>
+      </w:r>
+      <w:r>
+        <w:t xml:space="preserve"> </w:t>
+      </w:r>
+      <m:oMath>
+        <m:r>
+          <m:t>k</m:t>
+        </m:r>
+      </m:oMath>
+      <w:r>
+        <w:t xml:space="preserve"> </w:t>
+      </w:r>
+      <w:r>
+        <w:t xml:space="preserve">is independent of other edges, after accounting for node- and edge-level covariates</w:t>
+      </w:r>
+      <w:r>
+        <w:t xml:space="preserve"> </w:t>
+      </w:r>
+      <w:r>
+        <w:t xml:space="preserve">(Wilber et al. 2019)</w:t>
       </w:r>
     </w:p>
     <w:p>
@@ -1926,12 +2233,140 @@
           <wp:inline>
             <wp:extent cx="5334000" cy="4667250"/>
             <wp:effectExtent b="0" l="0" r="0" t="0"/>
-            <wp:docPr descr="Village rodent contact network. Colour refers to species of rodent. As the radius of rodent range increases more contacts are produced." title="" id="37" name="Picture"/>
+            <wp:docPr descr="Village rodent contact network. Colour refers to species of rodent. As the radius of rodent range increases more contacts are produced." title="" id="31" name="Picture"/>
             <a:graphic>
               <a:graphicData uri="http://schemas.openxmlformats.org/drawingml/2006/picture">
                 <pic:pic>
                   <pic:nvPicPr>
-                    <pic:cNvPr descr="figures/village_graph.svg" id="38" name="Picture"/>
+                    <pic:cNvPr descr="figures/village_graph.svg" id="32" name="Picture"/>
+                    <pic:cNvPicPr>
+                      <a:picLocks noChangeArrowheads="1" noChangeAspect="1"/>
+                    </pic:cNvPicPr>
+                  </pic:nvPicPr>
+                  <pic:blipFill>
+                    <a:blip>
+                      <a:extLst>
+                        <a:ext uri="{28A0092B-C50C-407E-A947-70E740481C1C}">
+                          <a14:useLocalDpi xmlns:a14="http://schemas.microsoft.com/office/drawing/2010/main" val="0"/>
+                        </a:ext>
+                        <a:ext uri="{96DAC541-7B7A-43D3-8B79-37D633B846F1}">
+                          <asvg:svgBlip xmlns:asvg="http://schemas.microsoft.com/office/drawing/2016/SVG/main" r:embed="rId30"/>
+                        </a:ext>
+                      </a:extLst>
+                    </a:blip>
+                    <a:stretch>
+                      <a:fillRect/>
+                    </a:stretch>
+                  </pic:blipFill>
+                  <pic:spPr bwMode="auto">
+                    <a:xfrm>
+                      <a:off x="0" y="0"/>
+                      <a:ext cx="5334000" cy="4667250"/>
+                    </a:xfrm>
+                    <a:prstGeom prst="rect">
+                      <a:avLst/>
+                    </a:prstGeom>
+                    <a:noFill/>
+                    <a:ln w="9525">
+                      <a:noFill/>
+                      <a:headEnd/>
+                      <a:tailEnd/>
+                    </a:ln>
+                  </pic:spPr>
+                </pic:pic>
+              </a:graphicData>
+            </a:graphic>
+          </wp:inline>
+        </w:drawing>
+      </w:r>
+    </w:p>
+    <w:p>
+      <w:pPr>
+        <w:pStyle w:val="ImageCaption"/>
+      </w:pPr>
+      <w:r>
+        <w:t xml:space="preserve">Village rodent contact network. Colour refers to species of rodent. As the radius of rodent range increases more contacts are produced.</w:t>
+      </w:r>
+    </w:p>
+    <w:p>
+      <w:pPr>
+        <w:pStyle w:val="CaptionedFigure"/>
+      </w:pPr>
+      <w:r>
+        <w:drawing>
+          <wp:inline>
+            <wp:extent cx="5334000" cy="4667250"/>
+            <wp:effectExtent b="0" l="0" r="0" t="0"/>
+            <wp:docPr descr="Agricultural rodent contact network. Colour refers to species of rodent. As the radius of rodent range increases more contacts are produced. Compared to the village network these are more species rich with an increased proportion of contacts between species compared to within species." title="" id="34" name="Picture"/>
+            <a:graphic>
+              <a:graphicData uri="http://schemas.openxmlformats.org/drawingml/2006/picture">
+                <pic:pic>
+                  <pic:nvPicPr>
+                    <pic:cNvPr descr="figures/agriculture_graph.svg" id="35" name="Picture"/>
+                    <pic:cNvPicPr>
+                      <a:picLocks noChangeArrowheads="1" noChangeAspect="1"/>
+                    </pic:cNvPicPr>
+                  </pic:nvPicPr>
+                  <pic:blipFill>
+                    <a:blip>
+                      <a:extLst>
+                        <a:ext uri="{28A0092B-C50C-407E-A947-70E740481C1C}">
+                          <a14:useLocalDpi xmlns:a14="http://schemas.microsoft.com/office/drawing/2010/main" val="0"/>
+                        </a:ext>
+                        <a:ext uri="{96DAC541-7B7A-43D3-8B79-37D633B846F1}">
+                          <asvg:svgBlip xmlns:asvg="http://schemas.microsoft.com/office/drawing/2016/SVG/main" r:embed="rId33"/>
+                        </a:ext>
+                      </a:extLst>
+                    </a:blip>
+                    <a:stretch>
+                      <a:fillRect/>
+                    </a:stretch>
+                  </pic:blipFill>
+                  <pic:spPr bwMode="auto">
+                    <a:xfrm>
+                      <a:off x="0" y="0"/>
+                      <a:ext cx="5334000" cy="4667250"/>
+                    </a:xfrm>
+                    <a:prstGeom prst="rect">
+                      <a:avLst/>
+                    </a:prstGeom>
+                    <a:noFill/>
+                    <a:ln w="9525">
+                      <a:noFill/>
+                      <a:headEnd/>
+                      <a:tailEnd/>
+                    </a:ln>
+                  </pic:spPr>
+                </pic:pic>
+              </a:graphicData>
+            </a:graphic>
+          </wp:inline>
+        </w:drawing>
+      </w:r>
+    </w:p>
+    <w:p>
+      <w:pPr>
+        <w:pStyle w:val="ImageCaption"/>
+      </w:pPr>
+      <w:r>
+        <w:t xml:space="preserve">Agricultural rodent contact network. Colour refers to species of rodent. As the radius of rodent range increases more contacts are produced. Compared to the village network these are more species rich with an increased proportion of contacts between species compared to within species.</w:t>
+      </w:r>
+    </w:p>
+    <w:p>
+      <w:pPr>
+        <w:pStyle w:val="CaptionedFigure"/>
+      </w:pPr>
+      <w:r>
+        <w:drawing>
+          <wp:inline>
+            <wp:extent cx="5334000" cy="4667250"/>
+            <wp:effectExtent b="0" l="0" r="0" t="0"/>
+            <wp:docPr descr="Forest rodent contact network. Colour refers to species of rodent. As the radius of rodent range increases more contacts are produced. Compared to the other land use networks these are more sparse as fewer individuals were trapped in these locations." title="" id="37" name="Picture"/>
+            <a:graphic>
+              <a:graphicData uri="http://schemas.openxmlformats.org/drawingml/2006/picture">
+                <pic:pic>
+                  <pic:nvPicPr>
+                    <pic:cNvPr descr="figures/forest_graph.svg" id="38" name="Picture"/>
                     <pic:cNvPicPr>
                       <a:picLocks noChangeArrowheads="1" noChangeAspect="1"/>
                     </pic:cNvPicPr>
@@ -1978,7 +2413,23 @@
         <w:pStyle w:val="ImageCaption"/>
       </w:pPr>
       <w:r>
-        <w:t xml:space="preserve">Village rodent contact network. Colour refers to species of rodent. As the radius of rodent range increases more contacts are produced.</w:t>
+        <w:t xml:space="preserve">Forest rodent contact network. Colour refers to species of rodent. As the radius of rodent range increases more contacts are produced. Compared to the other land use networks these are more sparse as fewer individuals were trapped in these locations.</w:t>
+      </w:r>
+    </w:p>
+    <w:p>
+      <w:pPr>
+        <w:pStyle w:val="BodyText"/>
+      </w:pPr>
+      <w:r>
+        <w:t xml:space="preserve">The mean degree (number of contacts) we observed for individual rodents was 1.7 (s.d. 2.2) using the 15m dataset, 3.6 (s.d. 4.4) using the 30m, and 5.4 (s.d. 5.4) using the 50m data. The density of the networks (the proportion of all possible edges that are observed) follows a similar pattern of .004, .008 and 0.013 respectively.</w:t>
+      </w:r>
+    </w:p>
+    <w:p>
+      <w:pPr>
+        <w:pStyle w:val="BodyText"/>
+      </w:pPr>
+      <w:r>
+        <w:t xml:space="preserve">Using these network properties we can produce random graphs. These can then be compared to the observed graphs to see if what we observe is different from a randomly assorted network. For each of the three datasets we see more isolated individuals and more highly connected individuals than would be expected by chance alone.</w:t>
       </w:r>
     </w:p>
     <w:p>
@@ -1988,164 +2439,20 @@
       <w:r>
         <w:drawing>
           <wp:inline>
-            <wp:extent cx="5334000" cy="4667250"/>
+            <wp:extent cx="5334000" cy="3296832"/>
             <wp:effectExtent b="0" l="0" r="0" t="0"/>
-            <wp:docPr descr="Agricultural rodent contact network. Colour refers to species of rodent. As the radius of rodent range increases more contacts are produced. Compared to the village network these are more species rich with an increased proportion of contacts between species compared to within species." title="" id="40" name="Picture"/>
+            <wp:docPr descr="The distribution of contacts for individual rodents compared to a random graph using the same network properties" title="" id="40" name="Picture"/>
             <a:graphic>
               <a:graphicData uri="http://schemas.openxmlformats.org/drawingml/2006/picture">
                 <pic:pic>
                   <pic:nvPicPr>
-                    <pic:cNvPr descr="figures/agriculture_graph.svg" id="41" name="Picture"/>
+                    <pic:cNvPr descr="figures/degree_plot.png" id="41" name="Picture"/>
                     <pic:cNvPicPr>
                       <a:picLocks noChangeArrowheads="1" noChangeAspect="1"/>
                     </pic:cNvPicPr>
                   </pic:nvPicPr>
                   <pic:blipFill>
-                    <a:blip>
-                      <a:extLst>
-                        <a:ext uri="{28A0092B-C50C-407E-A947-70E740481C1C}">
-                          <a14:useLocalDpi xmlns:a14="http://schemas.microsoft.com/office/drawing/2010/main" val="0"/>
-                        </a:ext>
-                        <a:ext uri="{96DAC541-7B7A-43D3-8B79-37D633B846F1}">
-                          <asvg:svgBlip xmlns:asvg="http://schemas.microsoft.com/office/drawing/2016/SVG/main" r:embed="rId39"/>
-                        </a:ext>
-                      </a:extLst>
-                    </a:blip>
-                    <a:stretch>
-                      <a:fillRect/>
-                    </a:stretch>
-                  </pic:blipFill>
-                  <pic:spPr bwMode="auto">
-                    <a:xfrm>
-                      <a:off x="0" y="0"/>
-                      <a:ext cx="5334000" cy="4667250"/>
-                    </a:xfrm>
-                    <a:prstGeom prst="rect">
-                      <a:avLst/>
-                    </a:prstGeom>
-                    <a:noFill/>
-                    <a:ln w="9525">
-                      <a:noFill/>
-                      <a:headEnd/>
-                      <a:tailEnd/>
-                    </a:ln>
-                  </pic:spPr>
-                </pic:pic>
-              </a:graphicData>
-            </a:graphic>
-          </wp:inline>
-        </w:drawing>
-      </w:r>
-    </w:p>
-    <w:p>
-      <w:pPr>
-        <w:pStyle w:val="ImageCaption"/>
-      </w:pPr>
-      <w:r>
-        <w:t xml:space="preserve">Agricultural rodent contact network. Colour refers to species of rodent. As the radius of rodent range increases more contacts are produced. Compared to the village network these are more species rich with an increased proportion of contacts between species compared to within species.</w:t>
-      </w:r>
-    </w:p>
-    <w:p>
-      <w:pPr>
-        <w:pStyle w:val="CaptionedFigure"/>
-      </w:pPr>
-      <w:r>
-        <w:drawing>
-          <wp:inline>
-            <wp:extent cx="5334000" cy="4667250"/>
-            <wp:effectExtent b="0" l="0" r="0" t="0"/>
-            <wp:docPr descr="Forest rodent contact network. Colour refers to species of rodent. As the radius of rodent range increases more contacts are produced. Compared to the other land use networks these are more sparse as fewer individuals were trapped in these locations." title="" id="43" name="Picture"/>
-            <a:graphic>
-              <a:graphicData uri="http://schemas.openxmlformats.org/drawingml/2006/picture">
-                <pic:pic>
-                  <pic:nvPicPr>
-                    <pic:cNvPr descr="figures/forest_graph.svg" id="44" name="Picture"/>
-                    <pic:cNvPicPr>
-                      <a:picLocks noChangeArrowheads="1" noChangeAspect="1"/>
-                    </pic:cNvPicPr>
-                  </pic:nvPicPr>
-                  <pic:blipFill>
-                    <a:blip>
-                      <a:extLst>
-                        <a:ext uri="{28A0092B-C50C-407E-A947-70E740481C1C}">
-                          <a14:useLocalDpi xmlns:a14="http://schemas.microsoft.com/office/drawing/2010/main" val="0"/>
-                        </a:ext>
-                        <a:ext uri="{96DAC541-7B7A-43D3-8B79-37D633B846F1}">
-                          <asvg:svgBlip xmlns:asvg="http://schemas.microsoft.com/office/drawing/2016/SVG/main" r:embed="rId42"/>
-                        </a:ext>
-                      </a:extLst>
-                    </a:blip>
-                    <a:stretch>
-                      <a:fillRect/>
-                    </a:stretch>
-                  </pic:blipFill>
-                  <pic:spPr bwMode="auto">
-                    <a:xfrm>
-                      <a:off x="0" y="0"/>
-                      <a:ext cx="5334000" cy="4667250"/>
-                    </a:xfrm>
-                    <a:prstGeom prst="rect">
-                      <a:avLst/>
-                    </a:prstGeom>
-                    <a:noFill/>
-                    <a:ln w="9525">
-                      <a:noFill/>
-                      <a:headEnd/>
-                      <a:tailEnd/>
-                    </a:ln>
-                  </pic:spPr>
-                </pic:pic>
-              </a:graphicData>
-            </a:graphic>
-          </wp:inline>
-        </w:drawing>
-      </w:r>
-    </w:p>
-    <w:p>
-      <w:pPr>
-        <w:pStyle w:val="ImageCaption"/>
-      </w:pPr>
-      <w:r>
-        <w:t xml:space="preserve">Forest rodent contact network. Colour refers to species of rodent. As the radius of rodent range increases more contacts are produced. Compared to the other land use networks these are more sparse as fewer individuals were trapped in these locations.</w:t>
-      </w:r>
-    </w:p>
-    <w:p>
-      <w:pPr>
-        <w:pStyle w:val="BodyText"/>
-      </w:pPr>
-      <w:r>
-        <w:t xml:space="preserve">The mean degree (number of contacts) we observed for individual rodents was 1.7 (s.d. 2.2) using the 15m dataset, 3.6 (s.d. 4.4) using the 30m, and 5.4 (s.d. 5.4) using the 50m data. The density of the networks (the proportion of all possible edges that are observed) follows a similar pattern of .004, .008 and 0.013 respectively.</w:t>
-      </w:r>
-    </w:p>
-    <w:p>
-      <w:pPr>
-        <w:pStyle w:val="BodyText"/>
-      </w:pPr>
-      <w:r>
-        <w:t xml:space="preserve">Using these network properties we can produce random graphs. These can then be compared to the observed graphs to see if what we observe is different from a randomly assorted network. For each of the three datasets we see more isolated individuals and more highly connected individuals than would be expected by chance alone.</w:t>
-      </w:r>
-    </w:p>
-    <w:p>
-      <w:pPr>
-        <w:pStyle w:val="CaptionedFigure"/>
-      </w:pPr>
-      <w:r>
-        <w:drawing>
-          <wp:inline>
-            <wp:extent cx="5334000" cy="3296832"/>
-            <wp:effectExtent b="0" l="0" r="0" t="0"/>
-            <wp:docPr descr="The distribution of contacts for individual rodents compared to a random graph using the same network properties" title="" id="46" name="Picture"/>
-            <a:graphic>
-              <a:graphicData uri="http://schemas.openxmlformats.org/drawingml/2006/picture">
-                <pic:pic>
-                  <pic:nvPicPr>
-                    <pic:cNvPr descr="figures/degree_plot.png" id="47" name="Picture"/>
-                    <pic:cNvPicPr>
-                      <a:picLocks noChangeArrowheads="1" noChangeAspect="1"/>
-                    </pic:cNvPicPr>
-                  </pic:nvPicPr>
-                  <pic:blipFill>
-                    <a:blip r:embed="rId45"/>
+                    <a:blip r:embed="rId39"/>
                     <a:stretch>
                       <a:fillRect/>
                     </a:stretch>
@@ -2197,12 +2504,12 @@
           <wp:inline>
             <wp:extent cx="5334000" cy="3298318"/>
             <wp:effectExtent b="0" l="0" r="0" t="0"/>
-            <wp:docPr descr="Mean degree by species for each of the three datasets. The trend does not change based on the radius of the range which I believe is reassuring" title="" id="49" name="Picture"/>
+            <wp:docPr descr="Mean degree by species for each of the three datasets. The trend does not change based on the radius of the range which I believe is reassuring" title="" id="43" name="Picture"/>
             <a:graphic>
               <a:graphicData uri="http://schemas.openxmlformats.org/drawingml/2006/picture">
                 <pic:pic>
                   <pic:nvPicPr>
-                    <pic:cNvPr descr="figures/species_degree.svg" id="50" name="Picture"/>
+                    <pic:cNvPr descr="figures/species_degree.svg" id="44" name="Picture"/>
                     <pic:cNvPicPr>
                       <a:picLocks noChangeArrowheads="1" noChangeAspect="1"/>
                     </pic:cNvPicPr>
@@ -2214,7 +2521,7 @@
                           <a14:useLocalDpi xmlns:a14="http://schemas.microsoft.com/office/drawing/2010/main" val="0"/>
                         </a:ext>
                         <a:ext uri="{96DAC541-7B7A-43D3-8B79-37D633B846F1}">
-                          <asvg:svgBlip xmlns:asvg="http://schemas.microsoft.com/office/drawing/2016/SVG/main" r:embed="rId48"/>
+                          <asvg:svgBlip xmlns:asvg="http://schemas.microsoft.com/office/drawing/2016/SVG/main" r:embed="rId42"/>
                         </a:ext>
                       </a:extLst>
                     </a:blip>
@@ -2329,8 +2636,241 @@
         <w:t xml:space="preserve">in contrast are more likely to have contacts with other rodents but are relatively equally likely to have contact with other species as with members of their own species.</w:t>
       </w:r>
     </w:p>
-    <w:bookmarkStart w:id="99" w:name="refs"/>
-    <w:bookmarkStart w:id="52" w:name="ref-agbonlahor_52_2021"/>
+    <w:bookmarkEnd w:id="45"/>
+    <w:bookmarkStart w:id="52" w:name="limitations-and-assumptions"/>
+    <w:p>
+      <w:pPr>
+        <w:pStyle w:val="Heading2"/>
+      </w:pPr>
+      <w:r>
+        <w:t xml:space="preserve">Limitations and assumptions</w:t>
+      </w:r>
+    </w:p>
+    <w:p>
+      <w:pPr>
+        <w:numPr>
+          <w:ilvl w:val="0"/>
+          <w:numId w:val="1002"/>
+        </w:numPr>
+        <w:pStyle w:val="Compact"/>
+      </w:pPr>
+      <w:r>
+        <w:t xml:space="preserve">Rodent ranges and the concept of shared space use. Assuming that a rodent moves some distance X from its nest/home, it would spend a decreasing proportion of time in locations distal to this centre, with more time being sent in the central region. This is likely a simplification of their behaviour but will be used to illustrate the assumptions for contact. We trap this rodent at some point within this range. Whether it is trapped at the centre of its range or periphery is not known based on the observed data. We would need to have multiple captures and releases of a single individual in order to assess its true range. The subsequent buffering around this capture point and saying this is the rodents range is therefore a strong assumption. This is further complicated by including the same assumption for another rodent and saying that these rodents share a range and have a contact, rather than just some probability of a contact (which would be more truthful but difficult to estimate without intensive data on rodent movements). We will use a single assumption of range around a trapping point irrespective of species. This is unlikely to be true but there is no good data I have found on the range of the species we trap in the study sites.</w:t>
+      </w:r>
+    </w:p>
+    <w:p>
+      <w:pPr>
+        <w:pStyle w:val="FirstParagraph"/>
+      </w:pPr>
+      <w:r>
+        <w:drawing>
+          <wp:inline>
+            <wp:extent cx="4158113" cy="3166711"/>
+            <wp:effectExtent b="0" l="0" r="0" t="0"/>
+            <wp:docPr descr="L) Probability distribution for a rodent range. It is highly unlikely that a rodent will partition its time in space like this. R) A two dimensional representation of probability of contact for two individual rodents" title="" id="47" name="Picture"/>
+            <a:graphic>
+              <a:graphicData uri="http://schemas.openxmlformats.org/drawingml/2006/picture">
+                <pic:pic>
+                  <pic:nvPicPr>
+                    <pic:cNvPr descr="figures/3D-gaussian.png" id="48" name="Picture"/>
+                    <pic:cNvPicPr>
+                      <a:picLocks noChangeArrowheads="1" noChangeAspect="1"/>
+                    </pic:cNvPicPr>
+                  </pic:nvPicPr>
+                  <pic:blipFill>
+                    <a:blip r:embed="rId46"/>
+                    <a:stretch>
+                      <a:fillRect/>
+                    </a:stretch>
+                  </pic:blipFill>
+                  <pic:spPr bwMode="auto">
+                    <a:xfrm>
+                      <a:off x="0" y="0"/>
+                      <a:ext cx="4158113" cy="3166711"/>
+                    </a:xfrm>
+                    <a:prstGeom prst="rect">
+                      <a:avLst/>
+                    </a:prstGeom>
+                    <a:noFill/>
+                    <a:ln w="9525">
+                      <a:noFill/>
+                      <a:headEnd/>
+                      <a:tailEnd/>
+                    </a:ln>
+                  </pic:spPr>
+                </pic:pic>
+              </a:graphicData>
+            </a:graphic>
+          </wp:inline>
+        </w:drawing>
+      </w:r>
+      <w:r>
+        <w:drawing>
+          <wp:inline>
+            <wp:extent cx="1467650" cy="1191025"/>
+            <wp:effectExtent b="0" l="0" r="0" t="0"/>
+            <wp:docPr descr="L) Probability distribution for a rodent range. It is highly unlikely that a rodent will partition its time in space like this. R) A two dimensional representation of probability of contact for two individual rodents" title="" id="50" name="Picture"/>
+            <a:graphic>
+              <a:graphicData uri="http://schemas.openxmlformats.org/drawingml/2006/picture">
+                <pic:pic>
+                  <pic:nvPicPr>
+                    <pic:cNvPr descr="figures/shared_space.png" id="51" name="Picture"/>
+                    <pic:cNvPicPr>
+                      <a:picLocks noChangeArrowheads="1" noChangeAspect="1"/>
+                    </pic:cNvPicPr>
+                  </pic:nvPicPr>
+                  <pic:blipFill>
+                    <a:blip r:embed="rId49"/>
+                    <a:stretch>
+                      <a:fillRect/>
+                    </a:stretch>
+                  </pic:blipFill>
+                  <pic:spPr bwMode="auto">
+                    <a:xfrm>
+                      <a:off x="0" y="0"/>
+                      <a:ext cx="1467650" cy="1191025"/>
+                    </a:xfrm>
+                    <a:prstGeom prst="rect">
+                      <a:avLst/>
+                    </a:prstGeom>
+                    <a:noFill/>
+                    <a:ln w="9525">
+                      <a:noFill/>
+                      <a:headEnd/>
+                      <a:tailEnd/>
+                    </a:ln>
+                  </pic:spPr>
+                </pic:pic>
+              </a:graphicData>
+            </a:graphic>
+          </wp:inline>
+        </w:drawing>
+      </w:r>
+    </w:p>
+    <w:p>
+      <w:pPr>
+        <w:numPr>
+          <w:ilvl w:val="0"/>
+          <w:numId w:val="1003"/>
+        </w:numPr>
+      </w:pPr>
+      <w:r>
+        <w:t xml:space="preserve">Missingness. We are not observing the entire rodent population that uses a trapping grid. The number of rodents that are trapped is likely a small subset of all those that are active in that space. This may also vary by species, time of the year and location. For example,</w:t>
+      </w:r>
+      <w:r>
+        <w:t xml:space="preserve"> </w:t>
+      </w:r>
+      <w:r>
+        <w:rPr>
+          <w:iCs/>
+          <w:i/>
+        </w:rPr>
+        <w:t xml:space="preserve">Mus musculus</w:t>
+      </w:r>
+      <w:r>
+        <w:t xml:space="preserve"> </w:t>
+      </w:r>
+      <w:r>
+        <w:t xml:space="preserve">may be more likely to enter a trap than a</w:t>
+      </w:r>
+      <w:r>
+        <w:t xml:space="preserve"> </w:t>
+      </w:r>
+      <w:r>
+        <w:rPr>
+          <w:iCs/>
+          <w:i/>
+        </w:rPr>
+        <w:t xml:space="preserve">Praomys rostratus</w:t>
+      </w:r>
+      <w:r>
+        <w:t xml:space="preserve"> </w:t>
+      </w:r>
+      <w:r>
+        <w:t xml:space="preserve">so for the same trapping effort we would detect more</w:t>
+      </w:r>
+      <w:r>
+        <w:t xml:space="preserve"> </w:t>
+      </w:r>
+      <w:r>
+        <w:rPr>
+          <w:iCs/>
+          <w:i/>
+        </w:rPr>
+        <w:t xml:space="preserve">M. musculus</w:t>
+      </w:r>
+      <w:r>
+        <w:t xml:space="preserve">, leading to this species being over-represented in our sample and therefore contact network. Rodents may be more likely to enter a trap in periods of food scarcity, differential probability of detection by season could confound any inference on changing contact networks by season. Finally location is potentially important, a trap in the forest may be more or less likely to be entered than one in a home. Again, given a consistent trapping effort we may therefore observe an increased number of rodents in one of these locations that would result in our contact networks being denser or sparser than what they truly are. There may be a way we can understand these biases differently. First, we can assess the probability of detection using the methods in Chapter 3 across repeated trapping sessions. This could potentially help to understand whether we are more likely to detect a species during different conditions. Unfortunately this is at the species level rather than individual level. Second, we can estimate abundance of individuals in a trapping location. From this we can estimate the number of unobserved individuals and hence, the proportion of the population we are able to model. Any estimate of abundance will be poor and can only be treated as a very crude estimation.</w:t>
+      </w:r>
+    </w:p>
+    <w:p>
+      <w:pPr>
+        <w:numPr>
+          <w:ilvl w:val="0"/>
+          <w:numId w:val="1003"/>
+        </w:numPr>
+      </w:pPr>
+      <w:r>
+        <w:t xml:space="preserve">Contact. Beyond the probability and shared space approach we are introducing assumptions into contacts by the choice of definition. Lassa is transmitted through both direct and indirect means so contacts to not need to be both spatially and temporally overlapping. We are only observing rodents for 4 day periods so we do not have to worry too much about the temporal overlap. The spatial overlap issue is described above.</w:t>
+      </w:r>
+    </w:p>
+    <w:p>
+      <w:pPr>
+        <w:numPr>
+          <w:ilvl w:val="0"/>
+          <w:numId w:val="1003"/>
+        </w:numPr>
+      </w:pPr>
+      <w:r>
+        <w:t xml:space="preserve">Single observations. I have not found an article that uses single observations for this approach and the examples I have use Capture-Mark-Release (CMR) approaches. My interpretation of the limitation we have from single observations is that if there were other potential contacts for that individual we miss them if we are not trapping them over multiple observations. However, most studies trap for short periods of time and it is unclear how often they recapture the same individual, particularly for rodent studies. I am not really sure if this means that this approach is invalid.</w:t>
+      </w:r>
+    </w:p>
+    <w:p>
+      <w:pPr>
+        <w:numPr>
+          <w:ilvl w:val="0"/>
+          <w:numId w:val="1003"/>
+        </w:numPr>
+      </w:pPr>
+      <w:r>
+        <w:t xml:space="preserve">We did not alter buffer areas by species as. No were these homeranges obtained from studies conducted in West Africa or Sierra Leone. Rodent species may have different home ranges across their distribution.</w:t>
+      </w:r>
+    </w:p>
+    <w:bookmarkEnd w:id="52"/>
+    <w:bookmarkStart w:id="130" w:name="mitigations"/>
+    <w:p>
+      <w:pPr>
+        <w:pStyle w:val="Heading2"/>
+      </w:pPr>
+      <w:r>
+        <w:t xml:space="preserve">Mitigations</w:t>
+      </w:r>
+    </w:p>
+    <w:p>
+      <w:pPr>
+        <w:pStyle w:val="FirstParagraph"/>
+      </w:pPr>
+      <w:r>
+        <w:t xml:space="preserve">To mitigate the issues introduced in 1. and 3. I am intending on performing sensitivity analysis, changing the diameter around a trapped rodent at which we allow a contact to form. I would feel more confident in this approach if the probability of a contact between two individuals remains proportional based on the defined range. Any dramatic changes in the probability of a contact, in direction rather than magnitude, could be problematic. Missingness can be introduced into the modelling method if an estimate of abundance is possible. I am unsure how this will impact the probabilities of contacts but again I think sensitivity analysis would be useful to explore for this.</w:t>
+      </w:r>
+    </w:p>
+    <w:p>
+      <w:pPr>
+        <w:pStyle w:val="BodyText"/>
+      </w:pPr>
+      <w:r>
+        <w:t xml:space="preserve">Rodents move around, their expected range is Xm. We set traps covering Ym^2 in different landuse types across 4 villages in Sierra Leone over Z trapping sessions. If a rodent was trapped within 50m of another rodent during the same trapping session we define this as a potential contact, either direct or indirect. We explore these networks of contacts through an ERGM approach to explore the probability of a contact between different species under different land-use conditions.</w:t>
+      </w:r>
+    </w:p>
+    <w:p>
+      <w:r>
+        <w:pict>
+          <v:rect style="width:0;height:1.5pt" o:hralign="center" o:hrstd="t" o:hr="t"/>
+        </w:pict>
+      </w:r>
+    </w:p>
+    <w:bookmarkStart w:id="129" w:name="refs"/>
+    <w:bookmarkStart w:id="54" w:name="ref-agbonlahor_52_2021"/>
     <w:p>
       <w:pPr>
         <w:pStyle w:val="Bibliography"/>
@@ -2363,7 +2903,7 @@
       <w:r>
         <w:t xml:space="preserve"> </w:t>
       </w:r>
-      <w:hyperlink r:id="rId51">
+      <w:hyperlink r:id="rId53">
         <w:r>
           <w:rPr>
             <w:rStyle w:val="Hyperlink"/>
@@ -2375,13 +2915,105 @@
         <w:t xml:space="preserve">.</w:t>
       </w:r>
     </w:p>
-    <w:bookmarkEnd w:id="52"/>
-    <w:bookmarkStart w:id="54" w:name="ref-basinski_bridging_2021"/>
+    <w:bookmarkEnd w:id="54"/>
+    <w:bookmarkStart w:id="56" w:name="ref-albery_science_2021"/>
     <w:p>
       <w:pPr>
         <w:pStyle w:val="Bibliography"/>
       </w:pPr>
       <w:r>
+        <w:t xml:space="preserve">Albery, Gregory F., Daniel J. Becker, Liam Brierley, Cara E. Brook, Rebecca C. Christofferson, Lily E. Cohen, Tad A. Dallas, et al. 2021.</w:t>
+      </w:r>
+      <w:r>
+        <w:t xml:space="preserve"> </w:t>
+      </w:r>
+      <w:r>
+        <w:t xml:space="preserve">“The Science of the Host–Virus Network.”</w:t>
+      </w:r>
+      <w:r>
+        <w:t xml:space="preserve"> </w:t>
+      </w:r>
+      <w:r>
+        <w:rPr>
+          <w:iCs/>
+          <w:i/>
+        </w:rPr>
+        <w:t xml:space="preserve">Nature Microbiology</w:t>
+      </w:r>
+      <w:r>
+        <w:t xml:space="preserve"> </w:t>
+      </w:r>
+      <w:r>
+        <w:t xml:space="preserve">6 (12): 1483–92.</w:t>
+      </w:r>
+      <w:r>
+        <w:t xml:space="preserve"> </w:t>
+      </w:r>
+      <w:hyperlink r:id="rId55">
+        <w:r>
+          <w:rPr>
+            <w:rStyle w:val="Hyperlink"/>
+          </w:rPr>
+          <w:t xml:space="preserve">https://doi.org/10.1038/s41564-021-00999-5</w:t>
+        </w:r>
+      </w:hyperlink>
+      <w:r>
+        <w:t xml:space="preserve">.</w:t>
+      </w:r>
+    </w:p>
+    <w:bookmarkEnd w:id="56"/>
+    <w:bookmarkStart w:id="58" w:name="ref-almberg_parasite_2012-1"/>
+    <w:p>
+      <w:pPr>
+        <w:pStyle w:val="Bibliography"/>
+      </w:pPr>
+      <w:r>
+        <w:t xml:space="preserve">Almberg, Emily S., Paul C. Cross, Andrew P. Dobson, Douglas W. Smith, and Peter J. Hudson. 2012.</w:t>
+      </w:r>
+      <w:r>
+        <w:t xml:space="preserve"> </w:t>
+      </w:r>
+      <w:r>
+        <w:t xml:space="preserve">“Parasite Invasion Following Host Reintroduction: A Case Study of Yellowstone’s Wolves.”</w:t>
+      </w:r>
+      <w:r>
+        <w:t xml:space="preserve"> </w:t>
+      </w:r>
+      <w:r>
+        <w:rPr>
+          <w:iCs/>
+          <w:i/>
+        </w:rPr>
+        <w:t xml:space="preserve">Philosophical Transactions of the Royal Society B: Biological Sciences</w:t>
+      </w:r>
+      <w:r>
+        <w:t xml:space="preserve"> </w:t>
+      </w:r>
+      <w:r>
+        <w:t xml:space="preserve">367 (1604): 2840–51.</w:t>
+      </w:r>
+      <w:r>
+        <w:t xml:space="preserve"> </w:t>
+      </w:r>
+      <w:hyperlink r:id="rId57">
+        <w:r>
+          <w:rPr>
+            <w:rStyle w:val="Hyperlink"/>
+          </w:rPr>
+          <w:t xml:space="preserve">https://doi.org/10.1098/rstb.2011.0369</w:t>
+        </w:r>
+      </w:hyperlink>
+      <w:r>
+        <w:t xml:space="preserve">.</w:t>
+      </w:r>
+    </w:p>
+    <w:bookmarkEnd w:id="58"/>
+    <w:bookmarkStart w:id="60" w:name="ref-basinski_bridging_2021"/>
+    <w:p>
+      <w:pPr>
+        <w:pStyle w:val="Bibliography"/>
+      </w:pPr>
+      <w:r>
         <w:t xml:space="preserve">Basinski, Andrew J., Elisabeth Fichet-Calvet, Anna R. Sjodin, Tanner J. Varrelman, Christopher H. Remien, Nathan C. Layman, Brian H. Bird, et al. 2021.</w:t>
       </w:r>
       <w:r>
@@ -2429,7 +3061,7 @@
       <w:r>
         <w:t xml:space="preserve"> </w:t>
       </w:r>
-      <w:hyperlink r:id="rId53">
+      <w:hyperlink r:id="rId59">
         <w:r>
           <w:rPr>
             <w:rStyle w:val="Hyperlink"/>
@@ -2441,13 +3073,59 @@
         <w:t xml:space="preserve">.</w:t>
       </w:r>
     </w:p>
-    <w:bookmarkEnd w:id="54"/>
-    <w:bookmarkStart w:id="56" w:name="ref-begon_transmission_1999"/>
+    <w:bookmarkEnd w:id="60"/>
+    <w:bookmarkStart w:id="62" w:name="ref-bausch_lassa_2001"/>
     <w:p>
       <w:pPr>
         <w:pStyle w:val="Bibliography"/>
       </w:pPr>
       <w:r>
+        <w:t xml:space="preserve">Bausch, D. G., A. H. Demby, M. Coulibaly, J. Kanu, A. Goba, A. Bah, N. Condé, et al. 2001.</w:t>
+      </w:r>
+      <w:r>
+        <w:t xml:space="preserve"> </w:t>
+      </w:r>
+      <w:r>
+        <w:t xml:space="preserve">“Lassa Fever in Guinea: I. Epidemiology of Human Disease and Clinical Observations.”</w:t>
+      </w:r>
+      <w:r>
+        <w:t xml:space="preserve"> </w:t>
+      </w:r>
+      <w:r>
+        <w:rPr>
+          <w:iCs/>
+          <w:i/>
+        </w:rPr>
+        <w:t xml:space="preserve">Vector Borne and Zoonotic Diseases (Larchmont, N.Y.)</w:t>
+      </w:r>
+      <w:r>
+        <w:t xml:space="preserve"> </w:t>
+      </w:r>
+      <w:r>
+        <w:t xml:space="preserve">1 (4): 269–81.</w:t>
+      </w:r>
+      <w:r>
+        <w:t xml:space="preserve"> </w:t>
+      </w:r>
+      <w:hyperlink r:id="rId61">
+        <w:r>
+          <w:rPr>
+            <w:rStyle w:val="Hyperlink"/>
+          </w:rPr>
+          <w:t xml:space="preserve">https://doi.org/10.1089/15303660160025903</w:t>
+        </w:r>
+      </w:hyperlink>
+      <w:r>
+        <w:t xml:space="preserve">.</w:t>
+      </w:r>
+    </w:p>
+    <w:bookmarkEnd w:id="62"/>
+    <w:bookmarkStart w:id="64" w:name="ref-begon_transmission_1999"/>
+    <w:p>
+      <w:pPr>
+        <w:pStyle w:val="Bibliography"/>
+      </w:pPr>
+      <w:r>
         <w:t xml:space="preserve">Begon, M., S. M. Hazel, D. Baxby, K. Bown, R. Cavanagh, J. Chantrey, T. Jones, and M. Bennett. 1999.</w:t>
       </w:r>
       <w:r>
@@ -2475,7 +3153,7 @@
       <w:r>
         <w:t xml:space="preserve"> </w:t>
       </w:r>
-      <w:hyperlink r:id="rId55">
+      <w:hyperlink r:id="rId63">
         <w:r>
           <w:rPr>
             <w:rStyle w:val="Hyperlink"/>
@@ -2487,20 +3165,98 @@
         <w:t xml:space="preserve">.</w:t>
       </w:r>
     </w:p>
-    <w:bookmarkEnd w:id="56"/>
-    <w:bookmarkStart w:id="58" w:name="ref-butts_network_2008"/>
+    <w:bookmarkEnd w:id="64"/>
+    <w:bookmarkStart w:id="66" w:name="ref-broekman_homerange_2023"/>
     <w:p>
       <w:pPr>
         <w:pStyle w:val="Bibliography"/>
       </w:pPr>
       <w:r>
+        <w:t xml:space="preserve">Broekman, Maarten Jaap Erik, Selwyn Hoeks, Rosa Freriks, Merel M. Langendoen, Katharina M. Runge, Ecaterina Savenco, Ruben ter Harmsel, Mark A. J. Huijbregts, and Marlee A. Tucker. 2023.</w:t>
+      </w:r>
+      <w:r>
+        <w:t xml:space="preserve"> </w:t>
+      </w:r>
+      <w:r>
+        <w:t xml:space="preserve">“</w:t>
+      </w:r>
+      <w:r>
+        <w:t xml:space="preserve">HomeRange</w:t>
+      </w:r>
+      <w:r>
+        <w:t xml:space="preserve">: A Global Database of Mammalian Home Ranges.”</w:t>
+      </w:r>
+      <w:r>
+        <w:t xml:space="preserve"> </w:t>
+      </w:r>
+      <w:r>
+        <w:rPr>
+          <w:iCs/>
+          <w:i/>
+        </w:rPr>
+        <w:t xml:space="preserve">Global Ecology and Biogeography</w:t>
+      </w:r>
+      <w:r>
+        <w:t xml:space="preserve"> </w:t>
+      </w:r>
+      <w:r>
+        <w:t xml:space="preserve">32 (2): 198–205.</w:t>
+      </w:r>
+      <w:r>
+        <w:t xml:space="preserve"> </w:t>
+      </w:r>
+      <w:hyperlink r:id="rId65">
+        <w:r>
+          <w:rPr>
+            <w:rStyle w:val="Hyperlink"/>
+          </w:rPr>
+          <w:t xml:space="preserve">https://doi.org/10.1111/geb.13625</w:t>
+        </w:r>
+      </w:hyperlink>
+      <w:r>
+        <w:t xml:space="preserve">.</w:t>
+      </w:r>
+    </w:p>
+    <w:bookmarkEnd w:id="66"/>
+    <w:bookmarkStart w:id="68" w:name="ref-butts_network_2008"/>
+    <w:p>
+      <w:pPr>
+        <w:pStyle w:val="Bibliography"/>
+      </w:pPr>
+      <w:r>
         <w:t xml:space="preserve">Butts, Carter T. 2008.</w:t>
       </w:r>
       <w:r>
         <w:t xml:space="preserve"> </w:t>
       </w:r>
       <w:r>
-        <w:t xml:space="preserve">“Network: A Package for Managing Relational Data in r.”</w:t>
+        <w:t xml:space="preserve">“</w:t>
+      </w:r>
+      <w:r>
+        <w:rPr>
+          <w:bCs/>
+          <w:b/>
+        </w:rPr>
+        <w:t xml:space="preserve">Network</w:t>
+      </w:r>
+      <w:r>
+        <w:t xml:space="preserve"> </w:t>
+      </w:r>
+      <w:r>
+        <w:t xml:space="preserve">: A Package for Managing Relational Data in</w:t>
+      </w:r>
+      <w:r>
+        <w:t xml:space="preserve"> </w:t>
+      </w:r>
+      <w:r>
+        <w:rPr>
+          <w:iCs/>
+          <w:i/>
+        </w:rPr>
+        <w:t xml:space="preserve">r</w:t>
+      </w:r>
+      <w:r>
+        <w:t xml:space="preserve">.”</w:t>
       </w:r>
       <w:r>
         <w:t xml:space="preserve"> </w:t>
@@ -2521,7 +3277,7 @@
       <w:r>
         <w:t xml:space="preserve"> </w:t>
       </w:r>
-      <w:hyperlink r:id="rId57">
+      <w:hyperlink r:id="rId67">
         <w:r>
           <w:rPr>
             <w:rStyle w:val="Hyperlink"/>
@@ -2533,13 +3289,105 @@
         <w:t xml:space="preserve">.</w:t>
       </w:r>
     </w:p>
-    <w:bookmarkEnd w:id="58"/>
-    <w:bookmarkStart w:id="60" w:name="ref-carslake_spacetime_2005"/>
+    <w:bookmarkEnd w:id="68"/>
+    <w:bookmarkStart w:id="70" w:name="ref-cardenas_multiple_2022"/>
     <w:p>
       <w:pPr>
         <w:pStyle w:val="Bibliography"/>
       </w:pPr>
       <w:r>
+        <w:t xml:space="preserve">Cardenas, Nicolas C., Abagael L. Sykes, Francisco P. N. Lopes, and Gustavo Machado. 2022.</w:t>
+      </w:r>
+      <w:r>
+        <w:t xml:space="preserve"> </w:t>
+      </w:r>
+      <w:r>
+        <w:t xml:space="preserve">“Multiple Species Animal Movements: Network Properties, Disease Dynamics and the Impact of Targeted Control Actions.”</w:t>
+      </w:r>
+      <w:r>
+        <w:t xml:space="preserve"> </w:t>
+      </w:r>
+      <w:r>
+        <w:rPr>
+          <w:iCs/>
+          <w:i/>
+        </w:rPr>
+        <w:t xml:space="preserve">Veterinary Research</w:t>
+      </w:r>
+      <w:r>
+        <w:t xml:space="preserve"> </w:t>
+      </w:r>
+      <w:r>
+        <w:t xml:space="preserve">53 (1): 14.</w:t>
+      </w:r>
+      <w:r>
+        <w:t xml:space="preserve"> </w:t>
+      </w:r>
+      <w:hyperlink r:id="rId69">
+        <w:r>
+          <w:rPr>
+            <w:rStyle w:val="Hyperlink"/>
+          </w:rPr>
+          <w:t xml:space="preserve">https://doi.org/10.1186/s13567-022-01031-2</w:t>
+        </w:r>
+      </w:hyperlink>
+      <w:r>
+        <w:t xml:space="preserve">.</w:t>
+      </w:r>
+    </w:p>
+    <w:bookmarkEnd w:id="70"/>
+    <w:bookmarkStart w:id="72" w:name="ref-caron_bridge_2015"/>
+    <w:p>
+      <w:pPr>
+        <w:pStyle w:val="Bibliography"/>
+      </w:pPr>
+      <w:r>
+        <w:t xml:space="preserve">Caron, Alexandre, Julien Cappelle, Graeme S. Cumming, Michel de Garine-Wichatitsky, and Nicolas Gaidet. 2015.</w:t>
+      </w:r>
+      <w:r>
+        <w:t xml:space="preserve"> </w:t>
+      </w:r>
+      <w:r>
+        <w:t xml:space="preserve">“Bridge Hosts, a Missing Link for Disease Ecology in Multi-Host Systems.”</w:t>
+      </w:r>
+      <w:r>
+        <w:t xml:space="preserve"> </w:t>
+      </w:r>
+      <w:r>
+        <w:rPr>
+          <w:iCs/>
+          <w:i/>
+        </w:rPr>
+        <w:t xml:space="preserve">Veterinary Research</w:t>
+      </w:r>
+      <w:r>
+        <w:t xml:space="preserve"> </w:t>
+      </w:r>
+      <w:r>
+        <w:t xml:space="preserve">46 (1): 83.</w:t>
+      </w:r>
+      <w:r>
+        <w:t xml:space="preserve"> </w:t>
+      </w:r>
+      <w:hyperlink r:id="rId71">
+        <w:r>
+          <w:rPr>
+            <w:rStyle w:val="Hyperlink"/>
+          </w:rPr>
+          <w:t xml:space="preserve">https://doi.org/10.1186/s13567-015-0217-9</w:t>
+        </w:r>
+      </w:hyperlink>
+      <w:r>
+        <w:t xml:space="preserve">.</w:t>
+      </w:r>
+    </w:p>
+    <w:bookmarkEnd w:id="72"/>
+    <w:bookmarkStart w:id="74" w:name="ref-carslake_spacetime_2005"/>
+    <w:p>
+      <w:pPr>
+        <w:pStyle w:val="Bibliography"/>
+      </w:pPr>
+      <w:r>
         <w:t xml:space="preserve">Carslake, David, Malcolm Bennett, Kevin Bown, Sarah Hazel, Sandra ℡fer, and Michael Begon. 2005.</w:t>
       </w:r>
       <w:r>
@@ -2567,7 +3415,7 @@
       <w:r>
         <w:t xml:space="preserve"> </w:t>
       </w:r>
-      <w:hyperlink r:id="rId59">
+      <w:hyperlink r:id="rId73">
         <w:r>
           <w:rPr>
             <w:rStyle w:val="Hyperlink"/>
@@ -2579,13 +3427,59 @@
         <w:t xml:space="preserve">.</w:t>
       </w:r>
     </w:p>
-    <w:bookmarkEnd w:id="60"/>
-    <w:bookmarkStart w:id="62" w:name="ref-clay_contact_2009"/>
+    <w:bookmarkEnd w:id="74"/>
+    <w:bookmarkStart w:id="76" w:name="ref-cheung_guide_2019"/>
     <w:p>
       <w:pPr>
         <w:pStyle w:val="Bibliography"/>
       </w:pPr>
       <w:r>
+        <w:t xml:space="preserve">Cheung, Mike W.-L. 2019.</w:t>
+      </w:r>
+      <w:r>
+        <w:t xml:space="preserve"> </w:t>
+      </w:r>
+      <w:r>
+        <w:t xml:space="preserve">“A Guide to Conducting a Meta-Analysis with Non-Independent Effect Sizes.”</w:t>
+      </w:r>
+      <w:r>
+        <w:t xml:space="preserve"> </w:t>
+      </w:r>
+      <w:r>
+        <w:rPr>
+          <w:iCs/>
+          <w:i/>
+        </w:rPr>
+        <w:t xml:space="preserve">Neuropsychology Review</w:t>
+      </w:r>
+      <w:r>
+        <w:t xml:space="preserve"> </w:t>
+      </w:r>
+      <w:r>
+        <w:t xml:space="preserve">29 (4): 387–96.</w:t>
+      </w:r>
+      <w:r>
+        <w:t xml:space="preserve"> </w:t>
+      </w:r>
+      <w:hyperlink r:id="rId75">
+        <w:r>
+          <w:rPr>
+            <w:rStyle w:val="Hyperlink"/>
+          </w:rPr>
+          <w:t xml:space="preserve">https://doi.org/10.1007/s11065-019-09415-6</w:t>
+        </w:r>
+      </w:hyperlink>
+      <w:r>
+        <w:t xml:space="preserve">.</w:t>
+      </w:r>
+    </w:p>
+    <w:bookmarkEnd w:id="76"/>
+    <w:bookmarkStart w:id="78" w:name="ref-clay_contact_2009"/>
+    <w:p>
+      <w:pPr>
+        <w:pStyle w:val="Bibliography"/>
+      </w:pPr>
+      <w:r>
         <w:t xml:space="preserve">Clay, Christine A., Erin M. Lehmer, Andrea Previtali, Stephen St. Jeor, and M. Denise Dearing. 2009.</w:t>
       </w:r>
       <w:r>
@@ -2613,7 +3507,7 @@
       <w:r>
         <w:t xml:space="preserve"> </w:t>
       </w:r>
-      <w:hyperlink r:id="rId61">
+      <w:hyperlink r:id="rId77">
         <w:r>
           <w:rPr>
             <w:rStyle w:val="Hyperlink"/>
@@ -2625,59 +3519,13 @@
         <w:t xml:space="preserve">.</w:t>
       </w:r>
     </w:p>
-    <w:bookmarkEnd w:id="62"/>
-    <w:bookmarkStart w:id="64" w:name="ref-csardi_igraph_2006"/>
+    <w:bookmarkEnd w:id="78"/>
+    <w:bookmarkStart w:id="80" w:name="ref-fichet-calvet_chapter_2014"/>
     <w:p>
       <w:pPr>
         <w:pStyle w:val="Bibliography"/>
       </w:pPr>
       <w:r>
-        <w:t xml:space="preserve">Csardi, Gabor, and Tamas Nepusz. 2006.</w:t>
-      </w:r>
-      <w:r>
-        <w:t xml:space="preserve"> </w:t>
-      </w:r>
-      <w:r>
-        <w:t xml:space="preserve">“The Igraph Software Package for Complex Network Research.”</w:t>
-      </w:r>
-      <w:r>
-        <w:t xml:space="preserve"> </w:t>
-      </w:r>
-      <w:r>
-        <w:rPr>
-          <w:iCs/>
-          <w:i/>
-        </w:rPr>
-        <w:t xml:space="preserve">InterJournal</w:t>
-      </w:r>
-      <w:r>
-        <w:t xml:space="preserve"> </w:t>
-      </w:r>
-      <w:r>
-        <w:t xml:space="preserve">Complex Systems: 1695.</w:t>
-      </w:r>
-      <w:r>
-        <w:t xml:space="preserve"> </w:t>
-      </w:r>
-      <w:hyperlink r:id="rId63">
-        <w:r>
-          <w:rPr>
-            <w:rStyle w:val="Hyperlink"/>
-          </w:rPr>
-          <w:t xml:space="preserve">https://igraph.org</w:t>
-        </w:r>
-      </w:hyperlink>
-      <w:r>
-        <w:t xml:space="preserve">.</w:t>
-      </w:r>
-    </w:p>
-    <w:bookmarkEnd w:id="64"/>
-    <w:bookmarkStart w:id="66" w:name="ref-fichet-calvet_chapter_2014"/>
-    <w:p>
-      <w:pPr>
-        <w:pStyle w:val="Bibliography"/>
-      </w:pPr>
-      <w:r>
         <w:t xml:space="preserve">Fichet-Calvet, Elisabeth. 2014.</w:t>
       </w:r>
       <w:r>
@@ -2708,7 +3556,7 @@
       <w:r>
         <w:t xml:space="preserve"> </w:t>
       </w:r>
-      <w:hyperlink r:id="rId65">
+      <w:hyperlink r:id="rId79">
         <w:r>
           <w:rPr>
             <w:rStyle w:val="Hyperlink"/>
@@ -2720,8 +3568,8 @@
         <w:t xml:space="preserve">.</w:t>
       </w:r>
     </w:p>
-    <w:bookmarkEnd w:id="66"/>
-    <w:bookmarkStart w:id="68" w:name="ref-fichetcalvet_diversity_2010"/>
+    <w:bookmarkEnd w:id="80"/>
+    <w:bookmarkStart w:id="82" w:name="ref-fichetcalvet_diversity_2010"/>
     <w:p>
       <w:pPr>
         <w:pStyle w:val="Bibliography"/>
@@ -2754,7 +3602,7 @@
       <w:r>
         <w:t xml:space="preserve"> </w:t>
       </w:r>
-      <w:hyperlink r:id="rId67">
+      <w:hyperlink r:id="rId81">
         <w:r>
           <w:rPr>
             <w:rStyle w:val="Hyperlink"/>
@@ -2766,13 +3614,165 @@
         <w:t xml:space="preserve">.</w:t>
       </w:r>
     </w:p>
-    <w:bookmarkEnd w:id="68"/>
-    <w:bookmarkStart w:id="70" w:name="ref-gomerep_epidemiological_2022"/>
+    <w:bookmarkEnd w:id="82"/>
+    <w:bookmarkStart w:id="84" w:name="ref-fiske_unmarked_2011"/>
     <w:p>
       <w:pPr>
         <w:pStyle w:val="Bibliography"/>
       </w:pPr>
       <w:r>
+        <w:t xml:space="preserve">Fiske, Ian, and Richard Chandler. 2011.</w:t>
+      </w:r>
+      <w:r>
+        <w:t xml:space="preserve"> </w:t>
+      </w:r>
+      <w:r>
+        <w:t xml:space="preserve">“Unmarked: An r Package for Fitting Hierarchical Models of Wildlife Occurrence and Abundance.”</w:t>
+      </w:r>
+      <w:r>
+        <w:t xml:space="preserve"> </w:t>
+      </w:r>
+      <w:r>
+        <w:rPr>
+          <w:iCs/>
+          <w:i/>
+        </w:rPr>
+        <w:t xml:space="preserve">Journal of Statistical Software</w:t>
+      </w:r>
+      <w:r>
+        <w:t xml:space="preserve"> </w:t>
+      </w:r>
+      <w:r>
+        <w:t xml:space="preserve">43 (10): 1–23.</w:t>
+      </w:r>
+      <w:r>
+        <w:t xml:space="preserve"> </w:t>
+      </w:r>
+      <w:hyperlink r:id="rId83">
+        <w:r>
+          <w:rPr>
+            <w:rStyle w:val="Hyperlink"/>
+          </w:rPr>
+          <w:t xml:space="preserve">https://doi.org/10.18637/jss.v043.i10</w:t>
+        </w:r>
+      </w:hyperlink>
+      <w:r>
+        <w:t xml:space="preserve">.</w:t>
+      </w:r>
+    </w:p>
+    <w:bookmarkEnd w:id="84"/>
+    <w:bookmarkStart w:id="86" w:name="ref-gabriel_development_2018"/>
+    <w:p>
+      <w:pPr>
+        <w:pStyle w:val="Bibliography"/>
+      </w:pPr>
+      <w:r>
+        <w:t xml:space="preserve">Gabriel, Martin, Donatus I. Adomeh, Jacqueline Ehimuan, Jennifer Oyakhilome, Emmanuel O. Omomoh, Yemisi Ighodalo, Thomas Olokor, et al. 2018.</w:t>
+      </w:r>
+      <w:r>
+        <w:t xml:space="preserve"> </w:t>
+      </w:r>
+      <w:r>
+        <w:t xml:space="preserve">“Development and Evaluation of Antibody-Capture Immunoassays for Detection of Lassa Virus Nucleoprotein-Specific Immunoglobulin m and g.”</w:t>
+      </w:r>
+      <w:r>
+        <w:t xml:space="preserve"> </w:t>
+      </w:r>
+      <w:r>
+        <w:rPr>
+          <w:iCs/>
+          <w:i/>
+        </w:rPr>
+        <w:t xml:space="preserve">PLOS</w:t>
+      </w:r>
+      <w:r>
+        <w:rPr>
+          <w:iCs/>
+          <w:i/>
+        </w:rPr>
+        <w:t xml:space="preserve"> </w:t>
+      </w:r>
+      <w:r>
+        <w:rPr>
+          <w:iCs/>
+          <w:i/>
+        </w:rPr>
+        <w:t xml:space="preserve">Neglected Tropical Diseases</w:t>
+      </w:r>
+      <w:r>
+        <w:t xml:space="preserve"> </w:t>
+      </w:r>
+      <w:r>
+        <w:t xml:space="preserve">12 (3): e0006361.</w:t>
+      </w:r>
+      <w:r>
+        <w:t xml:space="preserve"> </w:t>
+      </w:r>
+      <w:hyperlink r:id="rId85">
+        <w:r>
+          <w:rPr>
+            <w:rStyle w:val="Hyperlink"/>
+          </w:rPr>
+          <w:t xml:space="preserve">https://doi.org/10.1371/journal.pntd.0006361</w:t>
+        </w:r>
+      </w:hyperlink>
+      <w:r>
+        <w:t xml:space="preserve">.</w:t>
+      </w:r>
+    </w:p>
+    <w:bookmarkEnd w:id="86"/>
+    <w:bookmarkStart w:id="88" w:name="ref-gilbert_deciphering_2013"/>
+    <w:p>
+      <w:pPr>
+        <w:pStyle w:val="Bibliography"/>
+      </w:pPr>
+      <w:r>
+        <w:t xml:space="preserve">Gilbert, Amy T., A. R. Fooks, D. T. S. Hayman, D. L. Horton, T. Müller, R. Plowright, A. J. Peel, et al. 2013.</w:t>
+      </w:r>
+      <w:r>
+        <w:t xml:space="preserve"> </w:t>
+      </w:r>
+      <w:r>
+        <w:t xml:space="preserve">“Deciphering Serology to Understand the Ecology of Infectious Diseases in Wildlife.”</w:t>
+      </w:r>
+      <w:r>
+        <w:t xml:space="preserve"> </w:t>
+      </w:r>
+      <w:r>
+        <w:rPr>
+          <w:iCs/>
+          <w:i/>
+        </w:rPr>
+        <w:t xml:space="preserve">EcoHealth</w:t>
+      </w:r>
+      <w:r>
+        <w:t xml:space="preserve"> </w:t>
+      </w:r>
+      <w:r>
+        <w:t xml:space="preserve">10 (3): 298–313.</w:t>
+      </w:r>
+      <w:r>
+        <w:t xml:space="preserve"> </w:t>
+      </w:r>
+      <w:hyperlink r:id="rId87">
+        <w:r>
+          <w:rPr>
+            <w:rStyle w:val="Hyperlink"/>
+          </w:rPr>
+          <w:t xml:space="preserve">https://doi.org/10.1007/s10393-013-0856-0</w:t>
+        </w:r>
+      </w:hyperlink>
+      <w:r>
+        <w:t xml:space="preserve">.</w:t>
+      </w:r>
+    </w:p>
+    <w:bookmarkEnd w:id="88"/>
+    <w:bookmarkStart w:id="90" w:name="ref-gomerep_epidemiological_2022"/>
+    <w:p>
+      <w:pPr>
+        <w:pStyle w:val="Bibliography"/>
+      </w:pPr>
+      <w:r>
         <w:t xml:space="preserve">Gomerep, Simji, Martina Nuwan, Solomon Butswat, Joyce Bartekwa, Solomon Thliza, Christian Akude, Ayanfe Omololu, et al. 2022.</w:t>
       </w:r>
       <w:r>
@@ -2814,7 +3814,7 @@
       <w:r>
         <w:t xml:space="preserve"> </w:t>
       </w:r>
-      <w:hyperlink r:id="rId69">
+      <w:hyperlink r:id="rId89">
         <w:r>
           <w:rPr>
             <w:rStyle w:val="Hyperlink"/>
@@ -2826,13 +3826,53 @@
         <w:t xml:space="preserve">.</w:t>
       </w:r>
     </w:p>
-    <w:bookmarkEnd w:id="70"/>
-    <w:bookmarkStart w:id="72" w:name="ref-happi_increased_2022"/>
+    <w:bookmarkEnd w:id="90"/>
+    <w:bookmarkStart w:id="92" w:name="ref-handcock_ergm_2022"/>
     <w:p>
       <w:pPr>
         <w:pStyle w:val="Bibliography"/>
       </w:pPr>
       <w:r>
+        <w:t xml:space="preserve">Handcock, Mark S., David R. Hunter, Carter T. Butts, Steven M. Goodreau, Pavel N. Krivitsky, and Martina Morris. 2022.</w:t>
+      </w:r>
+      <w:r>
+        <w:t xml:space="preserve"> </w:t>
+      </w:r>
+      <w:r>
+        <w:rPr>
+          <w:iCs/>
+          <w:i/>
+        </w:rPr>
+        <w:t xml:space="preserve">Ergm: Fit, Simulate and Diagnose Exponential-Family Models for Networks</w:t>
+      </w:r>
+      <w:r>
+        <w:t xml:space="preserve"> </w:t>
+      </w:r>
+      <w:r>
+        <w:t xml:space="preserve">(version 4.3.2). The Statnet Project (https://statnet.org).</w:t>
+      </w:r>
+      <w:r>
+        <w:t xml:space="preserve"> </w:t>
+      </w:r>
+      <w:hyperlink r:id="rId91">
+        <w:r>
+          <w:rPr>
+            <w:rStyle w:val="Hyperlink"/>
+          </w:rPr>
+          <w:t xml:space="preserve">https://CRAN.R-project.org/package=ergm</w:t>
+        </w:r>
+      </w:hyperlink>
+      <w:r>
+        <w:t xml:space="preserve">.</w:t>
+      </w:r>
+    </w:p>
+    <w:bookmarkEnd w:id="92"/>
+    <w:bookmarkStart w:id="94" w:name="ref-happi_increased_2022"/>
+    <w:p>
+      <w:pPr>
+        <w:pStyle w:val="Bibliography"/>
+      </w:pPr>
+      <w:r>
         <w:t xml:space="preserve">Happi, Anise N., Testimony J. Olumade, Olusola A. Ogunsanya, Ayotunde E. Sijuwola, Seto C. Ogunleye, Judith U. Oguzie, Cecilia Nwofoke, et al. 2022.</w:t>
       </w:r>
       <w:r>
@@ -2860,7 +3900,7 @@
       <w:r>
         <w:t xml:space="preserve"> </w:t>
       </w:r>
-      <w:hyperlink r:id="rId71">
+      <w:hyperlink r:id="rId93">
         <w:r>
           <w:rPr>
             <w:rStyle w:val="Hyperlink"/>
@@ -2872,8 +3912,8 @@
         <w:t xml:space="preserve">.</w:t>
       </w:r>
     </w:p>
-    <w:bookmarkEnd w:id="72"/>
-    <w:bookmarkStart w:id="74" w:name="ref-hunter_ergm_2008"/>
+    <w:bookmarkEnd w:id="94"/>
+    <w:bookmarkStart w:id="96" w:name="ref-hunter_ergm_2008"/>
     <w:p>
       <w:pPr>
         <w:pStyle w:val="Bibliography"/>
@@ -2906,7 +3946,7 @@
       <w:r>
         <w:t xml:space="preserve"> </w:t>
       </w:r>
-      <w:hyperlink r:id="rId73">
+      <w:hyperlink r:id="rId95">
         <w:r>
           <w:rPr>
             <w:rStyle w:val="Hyperlink"/>
@@ -2918,8 +3958,8 @@
         <w:t xml:space="preserve">.</w:t>
       </w:r>
     </w:p>
-    <w:bookmarkEnd w:id="74"/>
-    <w:bookmarkStart w:id="76" w:name="ref-jetoh_epidemiological_2022"/>
+    <w:bookmarkEnd w:id="96"/>
+    <w:bookmarkStart w:id="98" w:name="ref-jetoh_epidemiological_2022"/>
     <w:p>
       <w:pPr>
         <w:pStyle w:val="Bibliography"/>
@@ -2949,7 +3989,7 @@
       <w:r>
         <w:t xml:space="preserve"> </w:t>
       </w:r>
-      <w:hyperlink r:id="rId75">
+      <w:hyperlink r:id="rId97">
         <w:r>
           <w:rPr>
             <w:rStyle w:val="Hyperlink"/>
@@ -2961,8 +4001,8 @@
         <w:t xml:space="preserve">.</w:t>
       </w:r>
     </w:p>
-    <w:bookmarkEnd w:id="76"/>
-    <w:bookmarkStart w:id="78" w:name="ref-lo_iacono_using_2015"/>
+    <w:bookmarkEnd w:id="98"/>
+    <w:bookmarkStart w:id="100" w:name="ref-lo_iacono_using_2015"/>
     <w:p>
       <w:pPr>
         <w:pStyle w:val="Bibliography"/>
@@ -3037,7 +4077,7 @@
       <w:r>
         <w:t xml:space="preserve"> </w:t>
       </w:r>
-      <w:hyperlink r:id="rId77">
+      <w:hyperlink r:id="rId99">
         <w:r>
           <w:rPr>
             <w:rStyle w:val="Hyperlink"/>
@@ -3049,8 +4089,8 @@
         <w:t xml:space="preserve">.</w:t>
       </w:r>
     </w:p>
-    <w:bookmarkEnd w:id="78"/>
-    <w:bookmarkStart w:id="80" w:name="ref-mccormick_prospective_1987"/>
+    <w:bookmarkEnd w:id="100"/>
+    <w:bookmarkStart w:id="102" w:name="ref-mccormick_prospective_1987"/>
     <w:p>
       <w:pPr>
         <w:pStyle w:val="Bibliography"/>
@@ -3083,7 +4123,7 @@
       <w:r>
         <w:t xml:space="preserve"> </w:t>
       </w:r>
-      <w:hyperlink r:id="rId79">
+      <w:hyperlink r:id="rId101">
         <w:r>
           <w:rPr>
             <w:rStyle w:val="Hyperlink"/>
@@ -3095,8 +4135,8 @@
         <w:t xml:space="preserve">.</w:t>
       </w:r>
     </w:p>
-    <w:bookmarkEnd w:id="80"/>
-    <w:bookmarkStart w:id="82" w:name="ref-pebesma_simple_2018"/>
+    <w:bookmarkEnd w:id="102"/>
+    <w:bookmarkStart w:id="104" w:name="ref-pebesma_simple_2018"/>
     <w:p>
       <w:pPr>
         <w:pStyle w:val="Bibliography"/>
@@ -3129,7 +4169,7 @@
       <w:r>
         <w:t xml:space="preserve"> </w:t>
       </w:r>
-      <w:hyperlink r:id="rId81">
+      <w:hyperlink r:id="rId103">
         <w:r>
           <w:rPr>
             <w:rStyle w:val="Hyperlink"/>
@@ -3141,8 +4181,8 @@
         <w:t xml:space="preserve">.</w:t>
       </w:r>
     </w:p>
-    <w:bookmarkEnd w:id="82"/>
-    <w:bookmarkStart w:id="84" w:name="ref-perkins_comparison_2009"/>
+    <w:bookmarkEnd w:id="104"/>
+    <w:bookmarkStart w:id="106" w:name="ref-perkins_comparison_2009"/>
     <w:p>
       <w:pPr>
         <w:pStyle w:val="Bibliography"/>
@@ -3175,7 +4215,7 @@
       <w:r>
         <w:t xml:space="preserve"> </w:t>
       </w:r>
-      <w:hyperlink r:id="rId83">
+      <w:hyperlink r:id="rId105">
         <w:r>
           <w:rPr>
             <w:rStyle w:val="Hyperlink"/>
@@ -3187,8 +4227,8 @@
         <w:t xml:space="preserve">.</w:t>
       </w:r>
     </w:p>
-    <w:bookmarkEnd w:id="84"/>
-    <w:bookmarkStart w:id="86" w:name="ref-r_core_team_r_2021"/>
+    <w:bookmarkEnd w:id="106"/>
+    <w:bookmarkStart w:id="108" w:name="ref-r_core_team_r_2021"/>
     <w:p>
       <w:pPr>
         <w:pStyle w:val="Bibliography"/>
@@ -3212,7 +4252,7 @@
       <w:r>
         <w:t xml:space="preserve"> </w:t>
       </w:r>
-      <w:hyperlink r:id="rId85">
+      <w:hyperlink r:id="rId107">
         <w:r>
           <w:rPr>
             <w:rStyle w:val="Hyperlink"/>
@@ -3224,13 +4264,59 @@
         <w:t xml:space="preserve">.</w:t>
       </w:r>
     </w:p>
-    <w:bookmarkEnd w:id="86"/>
-    <w:bookmarkStart w:id="88" w:name="ref-safronetz_temporal_2022"/>
+    <w:bookmarkEnd w:id="108"/>
+    <w:bookmarkStart w:id="110" w:name="ref-royle_n-mixture_2004"/>
     <w:p>
       <w:pPr>
         <w:pStyle w:val="Bibliography"/>
       </w:pPr>
       <w:r>
+        <w:t xml:space="preserve">Royle, J. Andrew. 2004.</w:t>
+      </w:r>
+      <w:r>
+        <w:t xml:space="preserve"> </w:t>
+      </w:r>
+      <w:r>
+        <w:t xml:space="preserve">“N-Mixture Models for Estimating Population Size from Spatially Replicated Counts.”</w:t>
+      </w:r>
+      <w:r>
+        <w:t xml:space="preserve"> </w:t>
+      </w:r>
+      <w:r>
+        <w:rPr>
+          <w:iCs/>
+          <w:i/>
+        </w:rPr>
+        <w:t xml:space="preserve">Biometrics</w:t>
+      </w:r>
+      <w:r>
+        <w:t xml:space="preserve"> </w:t>
+      </w:r>
+      <w:r>
+        <w:t xml:space="preserve">60 (1): 108–15.</w:t>
+      </w:r>
+      <w:r>
+        <w:t xml:space="preserve"> </w:t>
+      </w:r>
+      <w:hyperlink r:id="rId109">
+        <w:r>
+          <w:rPr>
+            <w:rStyle w:val="Hyperlink"/>
+          </w:rPr>
+          <w:t xml:space="preserve">https://doi.org/10.1111/j.0006-341X.2004.00142.x</w:t>
+        </w:r>
+      </w:hyperlink>
+      <w:r>
+        <w:t xml:space="preserve">.</w:t>
+      </w:r>
+    </w:p>
+    <w:bookmarkEnd w:id="110"/>
+    <w:bookmarkStart w:id="112" w:name="ref-safronetz_temporal_2022"/>
+    <w:p>
+      <w:pPr>
+        <w:pStyle w:val="Bibliography"/>
+      </w:pPr>
+      <w:r>
         <w:t xml:space="preserve">Safronetz, David, Kyle Rosenke, Kimberley Meade-White, Angela Sloan, Ousmane Maiga, Sidy Bane, Cynthia Martellaro, Dana P Scott, Nafomon Sogoba, and Heinz Feldmann. 2022.</w:t>
       </w:r>
       <w:r>
@@ -3272,7 +4358,7 @@
       <w:r>
         <w:t xml:space="preserve"> </w:t>
       </w:r>
-      <w:hyperlink r:id="rId87">
+      <w:hyperlink r:id="rId111">
         <w:r>
           <w:rPr>
             <w:rStyle w:val="Hyperlink"/>
@@ -3284,8 +4370,8 @@
         <w:t xml:space="preserve">.</w:t>
       </w:r>
     </w:p>
-    <w:bookmarkEnd w:id="88"/>
-    <w:bookmarkStart w:id="90" w:name="ref-shaffer_space-time_2021"/>
+    <w:bookmarkEnd w:id="112"/>
+    <w:bookmarkStart w:id="114" w:name="ref-shaffer_space-time_2021"/>
     <w:p>
       <w:pPr>
         <w:pStyle w:val="Bibliography"/>
@@ -3330,7 +4416,7 @@
       <w:r>
         <w:t xml:space="preserve"> </w:t>
       </w:r>
-      <w:hyperlink r:id="rId89">
+      <w:hyperlink r:id="rId113">
         <w:r>
           <w:rPr>
             <w:rStyle w:val="Hyperlink"/>
@@ -3342,8 +4428,8 @@
         <w:t xml:space="preserve">.</w:t>
       </w:r>
     </w:p>
-    <w:bookmarkEnd w:id="90"/>
-    <w:bookmarkStart w:id="92" w:name="ref-simons_lassa_2022"/>
+    <w:bookmarkEnd w:id="114"/>
+    <w:bookmarkStart w:id="116" w:name="ref-simons_lassa_2022"/>
     <w:p>
       <w:pPr>
         <w:pStyle w:val="Bibliography"/>
@@ -3373,7 +4459,7 @@
       <w:r>
         <w:t xml:space="preserve"> </w:t>
       </w:r>
-      <w:hyperlink r:id="rId91">
+      <w:hyperlink r:id="rId115">
         <w:r>
           <w:rPr>
             <w:rStyle w:val="Hyperlink"/>
@@ -3385,8 +4471,8 @@
         <w:t xml:space="preserve">.</w:t>
       </w:r>
     </w:p>
-    <w:bookmarkEnd w:id="92"/>
-    <w:bookmarkStart w:id="94" w:name="ref-simons_rodent_2022"/>
+    <w:bookmarkEnd w:id="116"/>
+    <w:bookmarkStart w:id="118" w:name="ref-simons_rodent_2022"/>
     <w:p>
       <w:pPr>
         <w:pStyle w:val="Bibliography"/>
@@ -3412,7 +4498,7 @@
       <w:r>
         <w:t xml:space="preserve"> </w:t>
       </w:r>
-      <w:hyperlink r:id="rId93">
+      <w:hyperlink r:id="rId117">
         <w:r>
           <w:rPr>
             <w:rStyle w:val="Hyperlink"/>
@@ -3424,13 +4510,163 @@
         <w:t xml:space="preserve">.</w:t>
       </w:r>
     </w:p>
-    <w:bookmarkEnd w:id="94"/>
-    <w:bookmarkStart w:id="96" w:name="ref-wanelik_new_2022"/>
+    <w:bookmarkEnd w:id="118"/>
+    <w:bookmarkStart w:id="120" w:name="ref-soubrier_detection_2022"/>
     <w:p>
       <w:pPr>
         <w:pStyle w:val="Bibliography"/>
       </w:pPr>
       <w:r>
+        <w:t xml:space="preserve">Soubrier, Hugo, Umaru Bangura, Chris Hoffmann, Ayodeji Olayemi, Adetunji Samuel Adesina, Stephan Günther, Lisa Oestereich, and Elisabeth Fichet-Calvet. 2022.</w:t>
+      </w:r>
+      <w:r>
+        <w:t xml:space="preserve"> </w:t>
+      </w:r>
+      <w:r>
+        <w:t xml:space="preserve">“Detection of Lassa Virus-Reactive</w:t>
+      </w:r>
+      <w:r>
+        <w:t xml:space="preserve"> </w:t>
+      </w:r>
+      <w:r>
+        <w:t xml:space="preserve">IgG</w:t>
+      </w:r>
+      <w:r>
+        <w:t xml:space="preserve"> </w:t>
+      </w:r>
+      <w:r>
+        <w:t xml:space="preserve">Antibodies in Wild Rodents: Validation of a Capture Enzyme-Linked Immunological Assay.”</w:t>
+      </w:r>
+      <w:r>
+        <w:t xml:space="preserve"> </w:t>
+      </w:r>
+      <w:r>
+        <w:rPr>
+          <w:iCs/>
+          <w:i/>
+        </w:rPr>
+        <w:t xml:space="preserve">Viruses</w:t>
+      </w:r>
+      <w:r>
+        <w:t xml:space="preserve"> </w:t>
+      </w:r>
+      <w:r>
+        <w:t xml:space="preserve">14 (5): 993.</w:t>
+      </w:r>
+      <w:r>
+        <w:t xml:space="preserve"> </w:t>
+      </w:r>
+      <w:hyperlink r:id="rId119">
+        <w:r>
+          <w:rPr>
+            <w:rStyle w:val="Hyperlink"/>
+          </w:rPr>
+          <w:t xml:space="preserve">https://doi.org/10.3390/v14050993</w:t>
+        </w:r>
+      </w:hyperlink>
+      <w:r>
+        <w:t xml:space="preserve">.</w:t>
+      </w:r>
+    </w:p>
+    <w:bookmarkEnd w:id="120"/>
+    <w:bookmarkStart w:id="122" w:name="ref-swinton_persistence_1998"/>
+    <w:p>
+      <w:pPr>
+        <w:pStyle w:val="Bibliography"/>
+      </w:pPr>
+      <w:r>
+        <w:t xml:space="preserve">Swinton, J., J. Harwood, B. T. Grenfell, and C. A. Gilligan. 1998.</w:t>
+      </w:r>
+      <w:r>
+        <w:t xml:space="preserve"> </w:t>
+      </w:r>
+      <w:r>
+        <w:t xml:space="preserve">“Persistence Thresholds for Phocine Distemper Virus Infection in Harbour Seal Phoca Vitulina Metapopulations.”</w:t>
+      </w:r>
+      <w:r>
+        <w:t xml:space="preserve"> </w:t>
+      </w:r>
+      <w:r>
+        <w:rPr>
+          <w:iCs/>
+          <w:i/>
+        </w:rPr>
+        <w:t xml:space="preserve">Journal of Animal Ecology</w:t>
+      </w:r>
+      <w:r>
+        <w:t xml:space="preserve"> </w:t>
+      </w:r>
+      <w:r>
+        <w:t xml:space="preserve">67 (1): 54–68.</w:t>
+      </w:r>
+      <w:r>
+        <w:t xml:space="preserve"> </w:t>
+      </w:r>
+      <w:hyperlink r:id="rId121">
+        <w:r>
+          <w:rPr>
+            <w:rStyle w:val="Hyperlink"/>
+          </w:rPr>
+          <w:t xml:space="preserve">https://doi.org/10.1046/j.1365-2656.1998.00176.x</w:t>
+        </w:r>
+      </w:hyperlink>
+      <w:r>
+        <w:t xml:space="preserve">.</w:t>
+      </w:r>
+    </w:p>
+    <w:bookmarkEnd w:id="122"/>
+    <w:bookmarkStart w:id="124" w:name="ref-viechtbauer_conducting_2010"/>
+    <w:p>
+      <w:pPr>
+        <w:pStyle w:val="Bibliography"/>
+      </w:pPr>
+      <w:r>
+        <w:t xml:space="preserve">Viechtbauer, Wolfgang. 2010.</w:t>
+      </w:r>
+      <w:r>
+        <w:t xml:space="preserve"> </w:t>
+      </w:r>
+      <w:r>
+        <w:t xml:space="preserve">“Conducting Meta-Analyses in r with the Metafor Package.”</w:t>
+      </w:r>
+      <w:r>
+        <w:t xml:space="preserve"> </w:t>
+      </w:r>
+      <w:r>
+        <w:rPr>
+          <w:iCs/>
+          <w:i/>
+        </w:rPr>
+        <w:t xml:space="preserve">Journal of Statistical Software</w:t>
+      </w:r>
+      <w:r>
+        <w:t xml:space="preserve"> </w:t>
+      </w:r>
+      <w:r>
+        <w:t xml:space="preserve">36 (3): 1–48.</w:t>
+      </w:r>
+      <w:r>
+        <w:t xml:space="preserve"> </w:t>
+      </w:r>
+      <w:hyperlink r:id="rId123">
+        <w:r>
+          <w:rPr>
+            <w:rStyle w:val="Hyperlink"/>
+          </w:rPr>
+          <w:t xml:space="preserve">https://doi.org/10.18637/jss.v036.i03</w:t>
+        </w:r>
+      </w:hyperlink>
+      <w:r>
+        <w:t xml:space="preserve">.</w:t>
+      </w:r>
+    </w:p>
+    <w:bookmarkEnd w:id="124"/>
+    <w:bookmarkStart w:id="126" w:name="ref-wanelik_new_2022"/>
+    <w:p>
+      <w:pPr>
+        <w:pStyle w:val="Bibliography"/>
+      </w:pPr>
+      <w:r>
         <w:t xml:space="preserve">Wanelik, Klara M., and Damien R. Farine. 2022.</w:t>
       </w:r>
       <w:r>
@@ -3458,7 +4694,7 @@
       <w:r>
         <w:t xml:space="preserve"> </w:t>
       </w:r>
-      <w:hyperlink r:id="rId95">
+      <w:hyperlink r:id="rId125">
         <w:r>
           <w:rPr>
             <w:rStyle w:val="Hyperlink"/>
@@ -3470,8 +4706,8 @@
         <w:t xml:space="preserve">.</w:t>
       </w:r>
     </w:p>
-    <w:bookmarkEnd w:id="96"/>
-    <w:bookmarkStart w:id="98" w:name="ref-wilber_modelling_2019"/>
+    <w:bookmarkEnd w:id="126"/>
+    <w:bookmarkStart w:id="128" w:name="ref-wilber_modelling_2019"/>
     <w:p>
       <w:pPr>
         <w:pStyle w:val="Bibliography"/>
@@ -3504,7 +4740,7 @@
       <w:r>
         <w:t xml:space="preserve"> </w:t>
       </w:r>
-      <w:hyperlink r:id="rId97">
+      <w:hyperlink r:id="rId127">
         <w:r>
           <w:rPr>
             <w:rStyle w:val="Hyperlink"/>
@@ -3516,10 +4752,10 @@
         <w:t xml:space="preserve">.</w:t>
       </w:r>
     </w:p>
-    <w:bookmarkEnd w:id="98"/>
-    <w:bookmarkEnd w:id="99"/>
-    <w:bookmarkEnd w:id="100"/>
-    <w:bookmarkEnd w:id="101"/>
+    <w:bookmarkEnd w:id="128"/>
+    <w:bookmarkEnd w:id="129"/>
+    <w:bookmarkEnd w:id="130"/>
+    <w:bookmarkEnd w:id="131"/>
     <w:sectPr/>
   </w:body>
 </w:document>

</xml_diff>